<commit_message>
PR2 Memoria fin pt1
</commit_message>
<xml_diff>
--- a/PR2/Memoria.docx
+++ b/PR2/Memoria.docx
@@ -366,14 +366,24 @@
             </w:rPr>
             <w:fldChar w:fldCharType="separate"/>
           </w:r>
-          <w:hyperlink w:anchor="_Toc161767701" w:history="1">
+          <w:hyperlink w:anchor="_Toc161907476" w:history="1">
             <w:r>
               <w:rPr>
                 <w:rStyle w:val="Hipervnculo"/>
                 <w:rFonts w:ascii="Georgia" w:eastAsia="Georgia" w:hAnsi="Georgia" w:cs="Georgia"/>
                 <w:noProof/>
               </w:rPr>
-              <w:t>1. Introducción</w:t>
+              <w:t xml:space="preserve">1. </w:t>
+            </w:r>
+            <w:r>
+              <w:rPr>
+                <w:rStyle w:val="Hipervnculo"/>
+                <w:rFonts w:ascii="Georgia" w:eastAsia="Georgia" w:hAnsi="Georgia" w:cs="Georgia"/>
+                <w:noProof/>
+                <w:sz w:val="24"/>
+                <w:szCs w:val="24"/>
+              </w:rPr>
+              <w:t>Introducción</w:t>
             </w:r>
             <w:r>
               <w:rPr>
@@ -394,7 +404,7 @@
                 <w:noProof/>
                 <w:webHidden/>
               </w:rPr>
-              <w:instrText xml:space="preserve"> PAGEREF _Toc161767701 \h </w:instrText>
+              <w:instrText xml:space="preserve"> PAGEREF _Toc161907476 \h </w:instrText>
             </w:r>
             <w:r>
               <w:rPr>
@@ -439,7 +449,7 @@
               <w:lang w:eastAsia="es-ES"/>
             </w:rPr>
           </w:pPr>
-          <w:hyperlink w:anchor="_Toc161767702" w:history="1">
+          <w:hyperlink w:anchor="_Toc161907477" w:history="1">
             <w:r>
               <w:rPr>
                 <w:rStyle w:val="Hipervnculo"/>
@@ -467,7 +477,7 @@
                 <w:noProof/>
                 <w:webHidden/>
               </w:rPr>
-              <w:instrText xml:space="preserve"> PAGEREF _Toc161767702 \h </w:instrText>
+              <w:instrText xml:space="preserve"> PAGEREF _Toc161907477 \h </w:instrText>
             </w:r>
             <w:r>
               <w:rPr>
@@ -512,7 +522,7 @@
               <w:lang w:eastAsia="es-ES"/>
             </w:rPr>
           </w:pPr>
-          <w:hyperlink w:anchor="_Toc161767703" w:history="1">
+          <w:hyperlink w:anchor="_Toc161907478" w:history="1">
             <w:r>
               <w:rPr>
                 <w:rStyle w:val="Hipervnculo"/>
@@ -540,7 +550,7 @@
                 <w:noProof/>
                 <w:webHidden/>
               </w:rPr>
-              <w:instrText xml:space="preserve"> PAGEREF _Toc161767703 \h </w:instrText>
+              <w:instrText xml:space="preserve"> PAGEREF _Toc161907478 \h </w:instrText>
             </w:r>
             <w:r>
               <w:rPr>
@@ -560,7 +570,7 @@
                 <w:noProof/>
                 <w:webHidden/>
               </w:rPr>
-              <w:t>6</w:t>
+              <w:t>7</w:t>
             </w:r>
             <w:r>
               <w:rPr>
@@ -585,7 +595,7 @@
               <w:lang w:eastAsia="es-ES"/>
             </w:rPr>
           </w:pPr>
-          <w:hyperlink w:anchor="_Toc161767704" w:history="1">
+          <w:hyperlink w:anchor="_Toc161907479" w:history="1">
             <w:r>
               <w:rPr>
                 <w:rStyle w:val="Hipervnculo"/>
@@ -613,7 +623,7 @@
                 <w:noProof/>
                 <w:webHidden/>
               </w:rPr>
-              <w:instrText xml:space="preserve"> PAGEREF _Toc161767704 \h </w:instrText>
+              <w:instrText xml:space="preserve"> PAGEREF _Toc161907479 \h </w:instrText>
             </w:r>
             <w:r>
               <w:rPr>
@@ -633,7 +643,7 @@
                 <w:noProof/>
                 <w:webHidden/>
               </w:rPr>
-              <w:t>7</w:t>
+              <w:t>8</w:t>
             </w:r>
             <w:r>
               <w:rPr>
@@ -658,7 +668,7 @@
               <w:lang w:eastAsia="es-ES"/>
             </w:rPr>
           </w:pPr>
-          <w:hyperlink w:anchor="_Toc161767705" w:history="1">
+          <w:hyperlink w:anchor="_Toc161907480" w:history="1">
             <w:r>
               <w:rPr>
                 <w:rStyle w:val="Hipervnculo"/>
@@ -686,7 +696,7 @@
                 <w:noProof/>
                 <w:webHidden/>
               </w:rPr>
-              <w:instrText xml:space="preserve"> PAGEREF _Toc161767705 \h </w:instrText>
+              <w:instrText xml:space="preserve"> PAGEREF _Toc161907480 \h </w:instrText>
             </w:r>
             <w:r>
               <w:rPr>
@@ -706,11 +716,206 @@
                 <w:noProof/>
                 <w:webHidden/>
               </w:rPr>
-              <w:t>7</w:t>
+              <w:t>8</w:t>
             </w:r>
             <w:r>
               <w:rPr>
                 <w:noProof/>
+                <w:webHidden/>
+              </w:rPr>
+              <w:fldChar w:fldCharType="end"/>
+            </w:r>
+          </w:hyperlink>
+        </w:p>
+        <w:p>
+          <w:pPr>
+            <w:pStyle w:val="TDC3"/>
+            <w:rPr>
+              <w:rFonts w:asciiTheme="minorHAnsi" w:eastAsiaTheme="minorEastAsia" w:hAnsiTheme="minorHAnsi"/>
+              <w:sz w:val="24"/>
+              <w:szCs w:val="24"/>
+            </w:rPr>
+          </w:pPr>
+          <w:hyperlink w:anchor="_Toc161907481" w:history="1">
+            <w:r>
+              <w:rPr>
+                <w:rStyle w:val="Hipervnculo"/>
+              </w:rPr>
+              <w:t>4.1.1. Aeropuerto 1</w:t>
+            </w:r>
+            <w:r>
+              <w:rPr>
+                <w:rStyle w:val="Hipervnculo"/>
+              </w:rPr>
+              <w:t xml:space="preserve"> </w:t>
+            </w:r>
+            <w:r>
+              <w:rPr>
+                <w:webHidden/>
+              </w:rPr>
+              <w:tab/>
+            </w:r>
+            <w:r>
+              <w:rPr>
+                <w:webHidden/>
+              </w:rPr>
+              <w:fldChar w:fldCharType="begin"/>
+            </w:r>
+            <w:r>
+              <w:rPr>
+                <w:webHidden/>
+              </w:rPr>
+              <w:instrText xml:space="preserve"> PAGEREF _Toc161907481 \h </w:instrText>
+            </w:r>
+            <w:r>
+              <w:rPr>
+                <w:webHidden/>
+              </w:rPr>
+            </w:r>
+            <w:r>
+              <w:rPr>
+                <w:webHidden/>
+              </w:rPr>
+              <w:fldChar w:fldCharType="separate"/>
+            </w:r>
+            <w:r>
+              <w:rPr>
+                <w:webHidden/>
+              </w:rPr>
+              <w:t>8</w:t>
+            </w:r>
+            <w:r>
+              <w:rPr>
+                <w:webHidden/>
+              </w:rPr>
+              <w:fldChar w:fldCharType="end"/>
+            </w:r>
+          </w:hyperlink>
+        </w:p>
+        <w:p>
+          <w:pPr>
+            <w:pStyle w:val="TDC3"/>
+            <w:rPr>
+              <w:rFonts w:asciiTheme="minorHAnsi" w:eastAsiaTheme="minorEastAsia" w:hAnsiTheme="minorHAnsi"/>
+              <w:sz w:val="24"/>
+              <w:szCs w:val="24"/>
+            </w:rPr>
+          </w:pPr>
+          <w:hyperlink w:anchor="_Toc161907482" w:history="1">
+            <w:r>
+              <w:rPr>
+                <w:rStyle w:val="Hipervnculo"/>
+              </w:rPr>
+              <w:t>4.1.2. Aeropuerto 2</w:t>
+            </w:r>
+            <w:r>
+              <w:rPr>
+                <w:rStyle w:val="Hipervnculo"/>
+              </w:rPr>
+              <w:t xml:space="preserve"> </w:t>
+            </w:r>
+            <w:r>
+              <w:rPr>
+                <w:webHidden/>
+              </w:rPr>
+              <w:tab/>
+            </w:r>
+            <w:r>
+              <w:rPr>
+                <w:webHidden/>
+              </w:rPr>
+              <w:fldChar w:fldCharType="begin"/>
+            </w:r>
+            <w:r>
+              <w:rPr>
+                <w:webHidden/>
+              </w:rPr>
+              <w:instrText xml:space="preserve"> PAGEREF _Toc161907482 \h </w:instrText>
+            </w:r>
+            <w:r>
+              <w:rPr>
+                <w:webHidden/>
+              </w:rPr>
+            </w:r>
+            <w:r>
+              <w:rPr>
+                <w:webHidden/>
+              </w:rPr>
+              <w:fldChar w:fldCharType="separate"/>
+            </w:r>
+            <w:r>
+              <w:rPr>
+                <w:webHidden/>
+              </w:rPr>
+              <w:t>9</w:t>
+            </w:r>
+            <w:r>
+              <w:rPr>
+                <w:webHidden/>
+              </w:rPr>
+              <w:fldChar w:fldCharType="end"/>
+            </w:r>
+          </w:hyperlink>
+        </w:p>
+        <w:p>
+          <w:pPr>
+            <w:pStyle w:val="TDC3"/>
+            <w:rPr>
+              <w:rFonts w:asciiTheme="minorHAnsi" w:eastAsiaTheme="minorEastAsia" w:hAnsiTheme="minorHAnsi"/>
+              <w:sz w:val="24"/>
+              <w:szCs w:val="24"/>
+            </w:rPr>
+          </w:pPr>
+          <w:hyperlink w:anchor="_Toc161907483" w:history="1">
+            <w:r>
+              <w:rPr>
+                <w:rStyle w:val="Hipervnculo"/>
+              </w:rPr>
+              <w:t>4.1.3. Aeropuerto 3</w:t>
+            </w:r>
+            <w:r>
+              <w:rPr>
+                <w:rStyle w:val="Hipervnculo"/>
+              </w:rPr>
+              <w:t xml:space="preserve"> </w:t>
+            </w:r>
+            <w:r>
+              <w:rPr>
+                <w:webHidden/>
+              </w:rPr>
+              <w:tab/>
+            </w:r>
+            <w:r>
+              <w:rPr>
+                <w:webHidden/>
+              </w:rPr>
+              <w:fldChar w:fldCharType="begin"/>
+            </w:r>
+            <w:r>
+              <w:rPr>
+                <w:webHidden/>
+              </w:rPr>
+              <w:instrText xml:space="preserve"> PAGEREF _Toc161907483 \h </w:instrText>
+            </w:r>
+            <w:r>
+              <w:rPr>
+                <w:webHidden/>
+              </w:rPr>
+            </w:r>
+            <w:r>
+              <w:rPr>
+                <w:webHidden/>
+              </w:rPr>
+              <w:fldChar w:fldCharType="separate"/>
+            </w:r>
+            <w:r>
+              <w:rPr>
+                <w:webHidden/>
+              </w:rPr>
+              <w:t>10</w:t>
+            </w:r>
+            <w:r>
+              <w:rPr>
                 <w:webHidden/>
               </w:rPr>
               <w:fldChar w:fldCharType="end"/>
@@ -731,7 +936,7 @@
               <w:lang w:eastAsia="es-ES"/>
             </w:rPr>
           </w:pPr>
-          <w:hyperlink w:anchor="_Toc161767706" w:history="1">
+          <w:hyperlink w:anchor="_Toc161907484" w:history="1">
             <w:r>
               <w:rPr>
                 <w:rStyle w:val="Hipervnculo"/>
@@ -759,7 +964,7 @@
                 <w:noProof/>
                 <w:webHidden/>
               </w:rPr>
-              <w:instrText xml:space="preserve"> PAGEREF _Toc161767706 \h </w:instrText>
+              <w:instrText xml:space="preserve"> PAGEREF _Toc161907484 \h </w:instrText>
             </w:r>
             <w:r>
               <w:rPr>
@@ -779,7 +984,7 @@
                 <w:noProof/>
                 <w:webHidden/>
               </w:rPr>
-              <w:t>8</w:t>
+              <w:t>11</w:t>
             </w:r>
             <w:r>
               <w:rPr>
@@ -804,7 +1009,7 @@
               <w:lang w:eastAsia="es-ES"/>
             </w:rPr>
           </w:pPr>
-          <w:hyperlink w:anchor="_Toc161767707" w:history="1">
+          <w:hyperlink w:anchor="_Toc161907485" w:history="1">
             <w:r>
               <w:rPr>
                 <w:rStyle w:val="Hipervnculo"/>
@@ -832,7 +1037,7 @@
                 <w:noProof/>
                 <w:webHidden/>
               </w:rPr>
-              <w:instrText xml:space="preserve"> PAGEREF _Toc161767707 \h </w:instrText>
+              <w:instrText xml:space="preserve"> PAGEREF _Toc161907485 \h </w:instrText>
             </w:r>
             <w:r>
               <w:rPr>
@@ -852,7 +1057,7 @@
                 <w:noProof/>
                 <w:webHidden/>
               </w:rPr>
-              <w:t>9</w:t>
+              <w:t>12</w:t>
             </w:r>
             <w:r>
               <w:rPr>
@@ -877,7 +1082,7 @@
               <w:lang w:eastAsia="es-ES"/>
             </w:rPr>
           </w:pPr>
-          <w:hyperlink w:anchor="_Toc161767708" w:history="1">
+          <w:hyperlink w:anchor="_Toc161907486" w:history="1">
             <w:r>
               <w:rPr>
                 <w:rStyle w:val="Hipervnculo"/>
@@ -905,7 +1110,7 @@
                 <w:noProof/>
                 <w:webHidden/>
               </w:rPr>
-              <w:instrText xml:space="preserve"> PAGEREF _Toc161767708 \h </w:instrText>
+              <w:instrText xml:space="preserve"> PAGEREF _Toc161907486 \h </w:instrText>
             </w:r>
             <w:r>
               <w:rPr>
@@ -925,7 +1130,7 @@
                 <w:noProof/>
                 <w:webHidden/>
               </w:rPr>
-              <w:t>10</w:t>
+              <w:t>13</w:t>
             </w:r>
             <w:r>
               <w:rPr>
@@ -950,7 +1155,7 @@
               <w:lang w:eastAsia="es-ES"/>
             </w:rPr>
           </w:pPr>
-          <w:hyperlink w:anchor="_Toc161767709" w:history="1">
+          <w:hyperlink w:anchor="_Toc161907487" w:history="1">
             <w:r>
               <w:rPr>
                 <w:rStyle w:val="Hipervnculo"/>
@@ -978,7 +1183,7 @@
                 <w:noProof/>
                 <w:webHidden/>
               </w:rPr>
-              <w:instrText xml:space="preserve"> PAGEREF _Toc161767709 \h </w:instrText>
+              <w:instrText xml:space="preserve"> PAGEREF _Toc161907487 \h </w:instrText>
             </w:r>
             <w:r>
               <w:rPr>
@@ -998,7 +1203,7 @@
                 <w:noProof/>
                 <w:webHidden/>
               </w:rPr>
-              <w:t>10</w:t>
+              <w:t>13</w:t>
             </w:r>
             <w:r>
               <w:rPr>
@@ -1060,7 +1265,7 @@
           <w:szCs w:val="32"/>
         </w:rPr>
       </w:pPr>
-      <w:bookmarkStart w:id="0" w:name="_Toc161767701"/>
+      <w:bookmarkStart w:id="0" w:name="_Toc161907476"/>
       <w:r>
         <w:rPr>
           <w:rFonts w:ascii="Georgia" w:eastAsia="Georgia" w:hAnsi="Georgia" w:cs="Georgia"/>
@@ -1324,7 +1529,25 @@
           <w:sz w:val="24"/>
           <w:szCs w:val="24"/>
         </w:rPr>
-        <w:t>: Matriz de tiempos de separación. Cada tiempo depende del tipo de avión que llega a la pista y el tipo de avión que se va para dejarla libre.. Hay 3 tipos de aviones:</w:t>
+        <w:t xml:space="preserve">: Matriz de tiempos de separación. Cada tiempo depende del tipo de avión que llega a la pista y el tipo de avión que se va para dejarla </w:t>
+      </w:r>
+      <w:proofErr w:type="gramStart"/>
+      <w:r>
+        <w:rPr>
+          <w:rFonts w:ascii="Georgia" w:eastAsia="Georgia" w:hAnsi="Georgia" w:cs="Georgia"/>
+          <w:sz w:val="24"/>
+          <w:szCs w:val="24"/>
+        </w:rPr>
+        <w:t>libre..</w:t>
+      </w:r>
+      <w:proofErr w:type="gramEnd"/>
+      <w:r>
+        <w:rPr>
+          <w:rFonts w:ascii="Georgia" w:eastAsia="Georgia" w:hAnsi="Georgia" w:cs="Georgia"/>
+          <w:sz w:val="24"/>
+          <w:szCs w:val="24"/>
+        </w:rPr>
+        <w:t xml:space="preserve"> Hay 3 tipos de aviones:</w:t>
       </w:r>
     </w:p>
     <w:p>
@@ -1457,7 +1680,7 @@
         </w:rPr>
       </w:pPr>
       <w:bookmarkStart w:id="1" w:name="_ipt45lh4hdx2" w:colFirst="0" w:colLast="0"/>
-      <w:bookmarkStart w:id="2" w:name="_Toc161767702"/>
+      <w:bookmarkStart w:id="2" w:name="_Toc161907477"/>
       <w:bookmarkEnd w:id="1"/>
       <w:r>
         <w:rPr>
@@ -2188,7 +2411,25 @@
           <w:sz w:val="24"/>
           <w:szCs w:val="24"/>
         </w:rPr>
-        <w:t xml:space="preserve">Método1: aj=a+(j-1)/N </w:t>
+        <w:t>Método1: aj=a+(j-</w:t>
+      </w:r>
+      <w:proofErr w:type="gramStart"/>
+      <w:r>
+        <w:rPr>
+          <w:rFonts w:ascii="Georgia" w:eastAsia="Georgia" w:hAnsi="Georgia" w:cs="Georgia"/>
+          <w:sz w:val="24"/>
+          <w:szCs w:val="24"/>
+        </w:rPr>
+        <w:t>1)/</w:t>
+      </w:r>
+      <w:proofErr w:type="gramEnd"/>
+      <w:r>
+        <w:rPr>
+          <w:rFonts w:ascii="Georgia" w:eastAsia="Georgia" w:hAnsi="Georgia" w:cs="Georgia"/>
+          <w:sz w:val="24"/>
+          <w:szCs w:val="24"/>
+        </w:rPr>
+        <w:t xml:space="preserve">N </w:t>
       </w:r>
     </w:p>
     <w:p>
@@ -2211,7 +2452,25 @@
           <w:sz w:val="24"/>
           <w:szCs w:val="24"/>
         </w:rPr>
-        <w:t xml:space="preserve">Método2: aj=(a+j-1)/N </w:t>
+        <w:t>Método2: aj=(a+j-</w:t>
+      </w:r>
+      <w:proofErr w:type="gramStart"/>
+      <w:r>
+        <w:rPr>
+          <w:rFonts w:ascii="Georgia" w:eastAsia="Georgia" w:hAnsi="Georgia" w:cs="Georgia"/>
+          <w:sz w:val="24"/>
+          <w:szCs w:val="24"/>
+        </w:rPr>
+        <w:t>1)/</w:t>
+      </w:r>
+      <w:proofErr w:type="gramEnd"/>
+      <w:r>
+        <w:rPr>
+          <w:rFonts w:ascii="Georgia" w:eastAsia="Georgia" w:hAnsi="Georgia" w:cs="Georgia"/>
+          <w:sz w:val="24"/>
+          <w:szCs w:val="24"/>
+        </w:rPr>
+        <w:t xml:space="preserve">N </w:t>
       </w:r>
     </w:p>
     <w:p>
@@ -3852,16 +4111,14 @@
         </w:rPr>
         <w:t xml:space="preserve"> Se guardan los valores en un conjunto y se elige aleatoriamente, con la misma probabilidad, un valor, y se almacena en el individuo, </w:t>
       </w:r>
-      <w:proofErr w:type="spellStart"/>
-      <w:r>
-        <w:rPr>
-          <w:rFonts w:ascii="Georgia" w:hAnsi="Georgia"/>
-          <w:sz w:val="24"/>
-          <w:szCs w:val="24"/>
-        </w:rPr>
-        <w:t>eliminandolo</w:t>
-      </w:r>
-      <w:proofErr w:type="spellEnd"/>
+      <w:r>
+        <w:rPr>
+          <w:rFonts w:ascii="Georgia" w:hAnsi="Georgia"/>
+          <w:sz w:val="24"/>
+          <w:szCs w:val="24"/>
+        </w:rPr>
+        <w:t>eliminando lo</w:t>
+      </w:r>
       <w:r>
         <w:rPr>
           <w:rFonts w:ascii="Georgia" w:hAnsi="Georgia"/>
@@ -3912,7 +4169,7 @@
           <w:szCs w:val="32"/>
         </w:rPr>
       </w:pPr>
-      <w:bookmarkStart w:id="3" w:name="_Toc161767703"/>
+      <w:bookmarkStart w:id="3" w:name="_Toc161907478"/>
       <w:r>
         <w:rPr>
           <w:rFonts w:ascii="Georgia" w:eastAsia="Georgia" w:hAnsi="Georgia" w:cs="Georgia"/>
@@ -4334,7 +4591,17 @@
           <w:sz w:val="24"/>
           <w:szCs w:val="24"/>
         </w:rPr>
-        <w:t>Implementamos escalado Lineal</w:t>
+        <w:t xml:space="preserve">Implementamos </w:t>
+      </w:r>
+      <w:r>
+        <w:rPr>
+          <w:rFonts w:ascii="Georgia" w:hAnsi="Georgia"/>
+          <w:b/>
+          <w:bCs/>
+          <w:sz w:val="24"/>
+          <w:szCs w:val="24"/>
+        </w:rPr>
+        <w:t>escalado Lineal</w:t>
       </w:r>
       <w:r>
         <w:rPr>
@@ -4754,7 +5021,63 @@
     <w:p>
       <w:pPr>
         <w:rPr>
-          <w:rFonts w:ascii="Georgia" w:hAnsi="Georgia"/>
+          <w:rFonts w:ascii="Georgia" w:eastAsia="Georgia" w:hAnsi="Georgia" w:cs="Georgia"/>
+          <w:sz w:val="24"/>
+          <w:szCs w:val="24"/>
+        </w:rPr>
+      </w:pPr>
+      <w:r>
+        <w:rPr>
+          <w:rFonts w:ascii="Georgia" w:eastAsia="Georgia" w:hAnsi="Georgia" w:cs="Georgia"/>
+          <w:sz w:val="24"/>
+          <w:szCs w:val="24"/>
+        </w:rPr>
+        <w:t>Al final no lo usamos porque cambia a peor los resultados obtenidos. Seguramente lo implementamos mal.</w:t>
+      </w:r>
+    </w:p>
+    <w:p>
+      <w:pPr>
+        <w:rPr>
+          <w:rFonts w:ascii="Georgia" w:eastAsia="Georgia" w:hAnsi="Georgia" w:cs="Georgia"/>
+          <w:sz w:val="24"/>
+          <w:szCs w:val="24"/>
+        </w:rPr>
+      </w:pPr>
+      <w:r>
+        <w:rPr>
+          <w:rFonts w:ascii="Georgia" w:eastAsia="Georgia" w:hAnsi="Georgia" w:cs="Georgia"/>
+          <w:b/>
+          <w:bCs/>
+          <w:sz w:val="24"/>
+          <w:szCs w:val="24"/>
+        </w:rPr>
+        <w:t>Aeropuerto Extra:</w:t>
+      </w:r>
+      <w:r>
+        <w:rPr>
+          <w:rFonts w:ascii="Georgia" w:eastAsia="Georgia" w:hAnsi="Georgia" w:cs="Georgia"/>
+          <w:b/>
+          <w:bCs/>
+          <w:sz w:val="24"/>
+          <w:szCs w:val="24"/>
+        </w:rPr>
+        <w:t xml:space="preserve"> </w:t>
+      </w:r>
+      <w:r>
+        <w:rPr>
+          <w:rFonts w:ascii="Georgia" w:eastAsia="Georgia" w:hAnsi="Georgia" w:cs="Georgia"/>
+          <w:sz w:val="24"/>
+          <w:szCs w:val="24"/>
+        </w:rPr>
+        <w:t>Hemos implementado un aeropuerto extra con 100 vuelos y 10 pistas. Los datos de entrada están en la carpeta /data del proyecto java.</w:t>
+      </w:r>
+    </w:p>
+    <w:p>
+      <w:pPr>
+        <w:rPr>
+          <w:rFonts w:ascii="Georgia" w:hAnsi="Georgia"/>
+          <w:b/>
+          <w:bCs/>
           <w:sz w:val="24"/>
           <w:szCs w:val="24"/>
           <w:u w:val="single"/>
@@ -4763,6 +5086,34 @@
       <w:r>
         <w:rPr>
           <w:rFonts w:ascii="Georgia" w:eastAsia="Georgia" w:hAnsi="Georgia" w:cs="Georgia"/>
+          <w:b/>
+          <w:bCs/>
+          <w:sz w:val="24"/>
+          <w:szCs w:val="24"/>
+        </w:rPr>
+        <w:t>Reinicio de población</w:t>
+      </w:r>
+      <w:r>
+        <w:rPr>
+          <w:rFonts w:ascii="Georgia" w:eastAsia="Georgia" w:hAnsi="Georgia" w:cs="Georgia"/>
+          <w:sz w:val="24"/>
+          <w:szCs w:val="24"/>
+        </w:rPr>
+        <w:t>,</w:t>
+      </w:r>
+      <w:r>
+        <w:rPr>
+          <w:rFonts w:ascii="Georgia" w:eastAsia="Georgia" w:hAnsi="Georgia" w:cs="Georgia"/>
+          <w:sz w:val="24"/>
+          <w:szCs w:val="24"/>
+        </w:rPr>
+        <w:t xml:space="preserve"> cada 250 generaciones se reinicia la población, guardando el 10% de la población con mayor aptitud.</w:t>
+      </w:r>
+      <w:r>
+        <w:rPr>
+          <w:rFonts w:ascii="Georgia" w:eastAsia="Georgia" w:hAnsi="Georgia" w:cs="Georgia"/>
+          <w:b/>
+          <w:bCs/>
           <w:sz w:val="24"/>
           <w:szCs w:val="24"/>
         </w:rPr>
@@ -4780,7 +5131,7 @@
           <w:szCs w:val="32"/>
         </w:rPr>
       </w:pPr>
-      <w:bookmarkStart w:id="4" w:name="_Toc161767704"/>
+      <w:bookmarkStart w:id="4" w:name="_Toc161907479"/>
       <w:r>
         <w:rPr>
           <w:rFonts w:ascii="Georgia" w:eastAsia="Georgia" w:hAnsi="Georgia" w:cs="Georgia"/>
@@ -4804,7 +5155,7 @@
         </w:rPr>
       </w:pPr>
       <w:bookmarkStart w:id="5" w:name="_qxqf2uvlzx2d" w:colFirst="0" w:colLast="0"/>
-      <w:bookmarkStart w:id="6" w:name="_Toc161767705"/>
+      <w:bookmarkStart w:id="6" w:name="_Toc161907480"/>
       <w:bookmarkEnd w:id="5"/>
       <w:r>
         <w:rPr>
@@ -4819,13 +5170,742 @@
     </w:p>
     <w:p>
       <w:pPr>
-        <w:rPr>
-          <w:rFonts w:ascii="Georgia" w:eastAsia="Georgia" w:hAnsi="Georgia" w:cs="Georgia"/>
-          <w:sz w:val="24"/>
-          <w:szCs w:val="24"/>
-        </w:rPr>
-      </w:pPr>
-      <w:r>
+        <w:pStyle w:val="Ttulo3"/>
+        <w:rPr>
+          <w:rFonts w:ascii="Georgia" w:hAnsi="Georgia"/>
+          <w:color w:val="auto"/>
+          <w:sz w:val="24"/>
+          <w:szCs w:val="24"/>
+        </w:rPr>
+      </w:pPr>
+      <w:bookmarkStart w:id="7" w:name="_Toc161907481"/>
+      <w:r>
+        <w:rPr>
+          <w:rFonts w:ascii="Georgia" w:hAnsi="Georgia"/>
+          <w:color w:val="auto"/>
+          <w:sz w:val="24"/>
+          <w:szCs w:val="24"/>
+        </w:rPr>
+        <w:t>4.1.1. Aeropuerto 1</w:t>
+      </w:r>
+      <w:bookmarkEnd w:id="7"/>
+    </w:p>
+    <w:p>
+      <w:r>
+        <w:rPr>
+          <w:noProof/>
+        </w:rPr>
+        <w:drawing>
+          <wp:anchor distT="0" distB="0" distL="114300" distR="114300" simplePos="0" relativeHeight="251660288" behindDoc="1" locked="0" layoutInCell="1" allowOverlap="1" wp14:anchorId="6F5573D3" wp14:editId="26049190">
+            <wp:simplePos x="0" y="0"/>
+            <wp:positionH relativeFrom="column">
+              <wp:posOffset>-805815</wp:posOffset>
+            </wp:positionH>
+            <wp:positionV relativeFrom="paragraph">
+              <wp:posOffset>290195</wp:posOffset>
+            </wp:positionV>
+            <wp:extent cx="4959985" cy="3740150"/>
+            <wp:effectExtent l="0" t="0" r="0" b="0"/>
+            <wp:wrapTight wrapText="bothSides">
+              <wp:wrapPolygon edited="0">
+                <wp:start x="0" y="0"/>
+                <wp:lineTo x="0" y="21453"/>
+                <wp:lineTo x="21487" y="21453"/>
+                <wp:lineTo x="21487" y="0"/>
+                <wp:lineTo x="0" y="0"/>
+              </wp:wrapPolygon>
+            </wp:wrapTight>
+            <wp:docPr id="998002657" name="Imagen 1" descr="Interfaz de usuario gráfica, Gráfico, Gráfico de líneas&#10;&#10;Descripción generada automáticamente"/>
+            <wp:cNvGraphicFramePr>
+              <a:graphicFrameLocks xmlns:a="http://schemas.openxmlformats.org/drawingml/2006/main" noChangeAspect="1"/>
+            </wp:cNvGraphicFramePr>
+            <a:graphic xmlns:a="http://schemas.openxmlformats.org/drawingml/2006/main">
+              <a:graphicData uri="http://schemas.openxmlformats.org/drawingml/2006/picture">
+                <pic:pic xmlns:pic="http://schemas.openxmlformats.org/drawingml/2006/picture">
+                  <pic:nvPicPr>
+                    <pic:cNvPr id="998002657" name="Imagen 1" descr="Interfaz de usuario gráfica, Gráfico, Gráfico de líneas&#10;&#10;Descripción generada automáticamente"/>
+                    <pic:cNvPicPr/>
+                  </pic:nvPicPr>
+                  <pic:blipFill>
+                    <a:blip r:embed="rId12">
+                      <a:extLst>
+                        <a:ext uri="{28A0092B-C50C-407E-A947-70E740481C1C}">
+                          <a14:useLocalDpi xmlns:a14="http://schemas.microsoft.com/office/drawing/2010/main" val="0"/>
+                        </a:ext>
+                      </a:extLst>
+                    </a:blip>
+                    <a:stretch>
+                      <a:fillRect/>
+                    </a:stretch>
+                  </pic:blipFill>
+                  <pic:spPr>
+                    <a:xfrm>
+                      <a:off x="0" y="0"/>
+                      <a:ext cx="4959985" cy="3740150"/>
+                    </a:xfrm>
+                    <a:prstGeom prst="rect">
+                      <a:avLst/>
+                    </a:prstGeom>
+                  </pic:spPr>
+                </pic:pic>
+              </a:graphicData>
+            </a:graphic>
+            <wp14:sizeRelH relativeFrom="margin">
+              <wp14:pctWidth>0</wp14:pctWidth>
+            </wp14:sizeRelH>
+            <wp14:sizeRelV relativeFrom="margin">
+              <wp14:pctHeight>0</wp14:pctHeight>
+            </wp14:sizeRelV>
+          </wp:anchor>
+        </w:drawing>
+      </w:r>
+    </w:p>
+    <w:p>
+      <w:pPr>
+        <w:rPr>
+          <w:rFonts w:ascii="Georgia" w:hAnsi="Georgia"/>
+          <w:sz w:val="24"/>
+          <w:szCs w:val="24"/>
+        </w:rPr>
+      </w:pPr>
+    </w:p>
+    <w:p>
+      <w:pPr>
+        <w:rPr>
+          <w:rFonts w:ascii="Georgia" w:hAnsi="Georgia"/>
+          <w:sz w:val="24"/>
+          <w:szCs w:val="24"/>
+        </w:rPr>
+      </w:pPr>
+    </w:p>
+    <w:p>
+      <w:pPr>
+        <w:rPr>
+          <w:rFonts w:ascii="Georgia" w:hAnsi="Georgia"/>
+          <w:sz w:val="24"/>
+          <w:szCs w:val="24"/>
+        </w:rPr>
+      </w:pPr>
+    </w:p>
+    <w:p>
+      <w:pPr>
+        <w:rPr>
+          <w:rFonts w:ascii="Georgia" w:hAnsi="Georgia"/>
+          <w:sz w:val="24"/>
+          <w:szCs w:val="24"/>
+        </w:rPr>
+      </w:pPr>
+      <w:r>
+        <w:rPr>
+          <w:rFonts w:ascii="Georgia" w:hAnsi="Georgia"/>
+          <w:sz w:val="24"/>
+          <w:szCs w:val="24"/>
+        </w:rPr>
+        <w:t>Con los peores métodos de selección, cruce y mutación logra obtener el valor óptimo en pocas generaciones de manera repetida.</w:t>
+      </w:r>
+    </w:p>
+    <w:p/>
+    <w:p/>
+    <w:p/>
+    <w:p/>
+    <w:p>
+      <w:r>
+        <w:rPr>
+          <w:noProof/>
+        </w:rPr>
+        <w:drawing>
+          <wp:anchor distT="0" distB="0" distL="114300" distR="114300" simplePos="0" relativeHeight="251661312" behindDoc="1" locked="0" layoutInCell="1" allowOverlap="1" wp14:anchorId="2326004F" wp14:editId="65423233">
+            <wp:simplePos x="0" y="0"/>
+            <wp:positionH relativeFrom="column">
+              <wp:posOffset>-786765</wp:posOffset>
+            </wp:positionH>
+            <wp:positionV relativeFrom="paragraph">
+              <wp:posOffset>328295</wp:posOffset>
+            </wp:positionV>
+            <wp:extent cx="4959985" cy="3742055"/>
+            <wp:effectExtent l="0" t="0" r="0" b="0"/>
+            <wp:wrapTight wrapText="bothSides">
+              <wp:wrapPolygon edited="0">
+                <wp:start x="0" y="0"/>
+                <wp:lineTo x="0" y="21442"/>
+                <wp:lineTo x="21487" y="21442"/>
+                <wp:lineTo x="21487" y="0"/>
+                <wp:lineTo x="0" y="0"/>
+              </wp:wrapPolygon>
+            </wp:wrapTight>
+            <wp:docPr id="72191796" name="Imagen 1" descr="Interfaz de usuario gráfica, Gráfico&#10;&#10;Descripción generada automáticamente"/>
+            <wp:cNvGraphicFramePr>
+              <a:graphicFrameLocks xmlns:a="http://schemas.openxmlformats.org/drawingml/2006/main" noChangeAspect="1"/>
+            </wp:cNvGraphicFramePr>
+            <a:graphic xmlns:a="http://schemas.openxmlformats.org/drawingml/2006/main">
+              <a:graphicData uri="http://schemas.openxmlformats.org/drawingml/2006/picture">
+                <pic:pic xmlns:pic="http://schemas.openxmlformats.org/drawingml/2006/picture">
+                  <pic:nvPicPr>
+                    <pic:cNvPr id="72191796" name="Imagen 1" descr="Interfaz de usuario gráfica, Gráfico&#10;&#10;Descripción generada automáticamente"/>
+                    <pic:cNvPicPr/>
+                  </pic:nvPicPr>
+                  <pic:blipFill>
+                    <a:blip r:embed="rId13">
+                      <a:extLst>
+                        <a:ext uri="{28A0092B-C50C-407E-A947-70E740481C1C}">
+                          <a14:useLocalDpi xmlns:a14="http://schemas.microsoft.com/office/drawing/2010/main" val="0"/>
+                        </a:ext>
+                      </a:extLst>
+                    </a:blip>
+                    <a:stretch>
+                      <a:fillRect/>
+                    </a:stretch>
+                  </pic:blipFill>
+                  <pic:spPr>
+                    <a:xfrm>
+                      <a:off x="0" y="0"/>
+                      <a:ext cx="4959985" cy="3742055"/>
+                    </a:xfrm>
+                    <a:prstGeom prst="rect">
+                      <a:avLst/>
+                    </a:prstGeom>
+                  </pic:spPr>
+                </pic:pic>
+              </a:graphicData>
+            </a:graphic>
+            <wp14:sizeRelH relativeFrom="margin">
+              <wp14:pctWidth>0</wp14:pctWidth>
+            </wp14:sizeRelH>
+            <wp14:sizeRelV relativeFrom="margin">
+              <wp14:pctHeight>0</wp14:pctHeight>
+            </wp14:sizeRelV>
+          </wp:anchor>
+        </w:drawing>
+      </w:r>
+    </w:p>
+    <w:p/>
+    <w:p>
+      <w:pPr>
+        <w:rPr>
+          <w:rFonts w:ascii="Georgia" w:hAnsi="Georgia"/>
+          <w:sz w:val="24"/>
+          <w:szCs w:val="24"/>
+        </w:rPr>
+      </w:pPr>
+    </w:p>
+    <w:p>
+      <w:pPr>
+        <w:rPr>
+          <w:rFonts w:ascii="Georgia" w:hAnsi="Georgia"/>
+          <w:sz w:val="24"/>
+          <w:szCs w:val="24"/>
+        </w:rPr>
+      </w:pPr>
+      <w:r>
+        <w:rPr>
+          <w:rFonts w:ascii="Georgia" w:hAnsi="Georgia"/>
+          <w:sz w:val="24"/>
+          <w:szCs w:val="24"/>
+        </w:rPr>
+        <w:t>Con los métodos más eficientes que hemos obtenido mediante pruebas, obtiene el valor óptimo pocas generaciones y con poca población.</w:t>
+      </w:r>
+    </w:p>
+    <w:p/>
+    <w:p/>
+    <w:p>
+      <w:pPr>
+        <w:rPr>
+          <w:rFonts w:ascii="Georgia" w:eastAsia="Georgia" w:hAnsi="Georgia" w:cs="Georgia"/>
+          <w:sz w:val="24"/>
+          <w:szCs w:val="24"/>
+        </w:rPr>
+      </w:pPr>
+      <w:r>
+        <w:br w:type="page"/>
+      </w:r>
+    </w:p>
+    <w:p>
+      <w:pPr>
+        <w:pStyle w:val="Ttulo3"/>
+        <w:rPr>
+          <w:rFonts w:ascii="Georgia" w:hAnsi="Georgia"/>
+          <w:color w:val="auto"/>
+          <w:sz w:val="24"/>
+          <w:szCs w:val="24"/>
+        </w:rPr>
+      </w:pPr>
+      <w:bookmarkStart w:id="8" w:name="_ncvf9ki34v7e" w:colFirst="0" w:colLast="0"/>
+      <w:bookmarkStart w:id="9" w:name="_Toc161907482"/>
+      <w:bookmarkEnd w:id="8"/>
+      <w:r>
+        <w:rPr>
+          <w:noProof/>
+        </w:rPr>
+        <w:lastRenderedPageBreak/>
+        <w:drawing>
+          <wp:anchor distT="0" distB="0" distL="114300" distR="114300" simplePos="0" relativeHeight="251662336" behindDoc="1" locked="0" layoutInCell="1" allowOverlap="1" wp14:anchorId="65248F65" wp14:editId="48F6E702">
+            <wp:simplePos x="0" y="0"/>
+            <wp:positionH relativeFrom="margin">
+              <wp:posOffset>339090</wp:posOffset>
+            </wp:positionH>
+            <wp:positionV relativeFrom="paragraph">
+              <wp:posOffset>252730</wp:posOffset>
+            </wp:positionV>
+            <wp:extent cx="4676775" cy="3529965"/>
+            <wp:effectExtent l="0" t="0" r="9525" b="0"/>
+            <wp:wrapTight wrapText="bothSides">
+              <wp:wrapPolygon edited="0">
+                <wp:start x="0" y="0"/>
+                <wp:lineTo x="0" y="21448"/>
+                <wp:lineTo x="21556" y="21448"/>
+                <wp:lineTo x="21556" y="0"/>
+                <wp:lineTo x="0" y="0"/>
+              </wp:wrapPolygon>
+            </wp:wrapTight>
+            <wp:docPr id="885846144" name="Imagen 1" descr="Interfaz de usuario gráfica, Gráfico&#10;&#10;Descripción generada automáticamente"/>
+            <wp:cNvGraphicFramePr>
+              <a:graphicFrameLocks xmlns:a="http://schemas.openxmlformats.org/drawingml/2006/main" noChangeAspect="1"/>
+            </wp:cNvGraphicFramePr>
+            <a:graphic xmlns:a="http://schemas.openxmlformats.org/drawingml/2006/main">
+              <a:graphicData uri="http://schemas.openxmlformats.org/drawingml/2006/picture">
+                <pic:pic xmlns:pic="http://schemas.openxmlformats.org/drawingml/2006/picture">
+                  <pic:nvPicPr>
+                    <pic:cNvPr id="885846144" name="Imagen 1" descr="Interfaz de usuario gráfica, Gráfico&#10;&#10;Descripción generada automáticamente"/>
+                    <pic:cNvPicPr/>
+                  </pic:nvPicPr>
+                  <pic:blipFill>
+                    <a:blip r:embed="rId14">
+                      <a:extLst>
+                        <a:ext uri="{28A0092B-C50C-407E-A947-70E740481C1C}">
+                          <a14:useLocalDpi xmlns:a14="http://schemas.microsoft.com/office/drawing/2010/main" val="0"/>
+                        </a:ext>
+                      </a:extLst>
+                    </a:blip>
+                    <a:stretch>
+                      <a:fillRect/>
+                    </a:stretch>
+                  </pic:blipFill>
+                  <pic:spPr>
+                    <a:xfrm>
+                      <a:off x="0" y="0"/>
+                      <a:ext cx="4676775" cy="3529965"/>
+                    </a:xfrm>
+                    <a:prstGeom prst="rect">
+                      <a:avLst/>
+                    </a:prstGeom>
+                  </pic:spPr>
+                </pic:pic>
+              </a:graphicData>
+            </a:graphic>
+            <wp14:sizeRelH relativeFrom="margin">
+              <wp14:pctWidth>0</wp14:pctWidth>
+            </wp14:sizeRelH>
+            <wp14:sizeRelV relativeFrom="margin">
+              <wp14:pctHeight>0</wp14:pctHeight>
+            </wp14:sizeRelV>
+          </wp:anchor>
+        </w:drawing>
+      </w:r>
+      <w:r>
+        <w:rPr>
+          <w:rFonts w:ascii="Georgia" w:hAnsi="Georgia"/>
+          <w:color w:val="auto"/>
+          <w:sz w:val="24"/>
+          <w:szCs w:val="24"/>
+        </w:rPr>
+        <w:t>4.1.</w:t>
+      </w:r>
+      <w:r>
+        <w:rPr>
+          <w:rFonts w:ascii="Georgia" w:hAnsi="Georgia"/>
+          <w:color w:val="auto"/>
+          <w:sz w:val="24"/>
+          <w:szCs w:val="24"/>
+        </w:rPr>
+        <w:t>2</w:t>
+      </w:r>
+      <w:r>
+        <w:rPr>
+          <w:rFonts w:ascii="Georgia" w:hAnsi="Georgia"/>
+          <w:color w:val="auto"/>
+          <w:sz w:val="24"/>
+          <w:szCs w:val="24"/>
+        </w:rPr>
+        <w:t xml:space="preserve">. Aeropuerto </w:t>
+      </w:r>
+      <w:r>
+        <w:rPr>
+          <w:rFonts w:ascii="Georgia" w:hAnsi="Georgia"/>
+          <w:color w:val="auto"/>
+          <w:sz w:val="24"/>
+          <w:szCs w:val="24"/>
+        </w:rPr>
+        <w:t>2</w:t>
+      </w:r>
+      <w:bookmarkEnd w:id="9"/>
+    </w:p>
+    <w:p>
+      <w:pPr>
+        <w:jc w:val="both"/>
+        <w:rPr>
+          <w:rFonts w:ascii="Georgia" w:hAnsi="Georgia"/>
+          <w:sz w:val="24"/>
+          <w:szCs w:val="24"/>
+        </w:rPr>
+      </w:pPr>
+      <w:r>
+        <w:rPr>
+          <w:noProof/>
+        </w:rPr>
+        <w:drawing>
+          <wp:anchor distT="0" distB="0" distL="114300" distR="114300" simplePos="0" relativeHeight="251663360" behindDoc="1" locked="0" layoutInCell="1" allowOverlap="1" wp14:anchorId="05CB73E2" wp14:editId="4D8BA7C8">
+            <wp:simplePos x="0" y="0"/>
+            <wp:positionH relativeFrom="margin">
+              <wp:posOffset>253365</wp:posOffset>
+            </wp:positionH>
+            <wp:positionV relativeFrom="paragraph">
+              <wp:posOffset>4282440</wp:posOffset>
+            </wp:positionV>
+            <wp:extent cx="4800600" cy="3634740"/>
+            <wp:effectExtent l="0" t="0" r="0" b="3810"/>
+            <wp:wrapTight wrapText="bothSides">
+              <wp:wrapPolygon edited="0">
+                <wp:start x="0" y="0"/>
+                <wp:lineTo x="0" y="21509"/>
+                <wp:lineTo x="21514" y="21509"/>
+                <wp:lineTo x="21514" y="0"/>
+                <wp:lineTo x="0" y="0"/>
+              </wp:wrapPolygon>
+            </wp:wrapTight>
+            <wp:docPr id="903388169" name="Imagen 1" descr="Interfaz de usuario gráfica, Gráfico&#10;&#10;Descripción generada automáticamente"/>
+            <wp:cNvGraphicFramePr>
+              <a:graphicFrameLocks xmlns:a="http://schemas.openxmlformats.org/drawingml/2006/main" noChangeAspect="1"/>
+            </wp:cNvGraphicFramePr>
+            <a:graphic xmlns:a="http://schemas.openxmlformats.org/drawingml/2006/main">
+              <a:graphicData uri="http://schemas.openxmlformats.org/drawingml/2006/picture">
+                <pic:pic xmlns:pic="http://schemas.openxmlformats.org/drawingml/2006/picture">
+                  <pic:nvPicPr>
+                    <pic:cNvPr id="903388169" name="Imagen 1" descr="Interfaz de usuario gráfica, Gráfico&#10;&#10;Descripción generada automáticamente"/>
+                    <pic:cNvPicPr/>
+                  </pic:nvPicPr>
+                  <pic:blipFill>
+                    <a:blip r:embed="rId15">
+                      <a:extLst>
+                        <a:ext uri="{28A0092B-C50C-407E-A947-70E740481C1C}">
+                          <a14:useLocalDpi xmlns:a14="http://schemas.microsoft.com/office/drawing/2010/main" val="0"/>
+                        </a:ext>
+                      </a:extLst>
+                    </a:blip>
+                    <a:stretch>
+                      <a:fillRect/>
+                    </a:stretch>
+                  </pic:blipFill>
+                  <pic:spPr>
+                    <a:xfrm>
+                      <a:off x="0" y="0"/>
+                      <a:ext cx="4800600" cy="3634740"/>
+                    </a:xfrm>
+                    <a:prstGeom prst="rect">
+                      <a:avLst/>
+                    </a:prstGeom>
+                  </pic:spPr>
+                </pic:pic>
+              </a:graphicData>
+            </a:graphic>
+            <wp14:sizeRelH relativeFrom="margin">
+              <wp14:pctWidth>0</wp14:pctWidth>
+            </wp14:sizeRelH>
+            <wp14:sizeRelV relativeFrom="margin">
+              <wp14:pctHeight>0</wp14:pctHeight>
+            </wp14:sizeRelV>
+          </wp:anchor>
+        </w:drawing>
+      </w:r>
+      <w:r>
+        <w:rPr>
+          <w:rFonts w:ascii="Georgia" w:hAnsi="Georgia"/>
+          <w:sz w:val="24"/>
+          <w:szCs w:val="24"/>
+        </w:rPr>
+        <w:t>Este aeropuerto tiene más vuelos y pistas, por lo que necesita mayores valores para alcanzar el óptimo</w:t>
+      </w:r>
+      <w:r>
+        <w:rPr>
+          <w:rFonts w:ascii="Georgia" w:hAnsi="Georgia"/>
+          <w:sz w:val="24"/>
+          <w:szCs w:val="24"/>
+        </w:rPr>
+        <w:t>. Con métodos malos como estocástico o ruleta</w:t>
+      </w:r>
+      <w:r>
+        <w:rPr>
+          <w:rFonts w:ascii="Georgia" w:hAnsi="Georgia"/>
+          <w:sz w:val="24"/>
+          <w:szCs w:val="24"/>
+        </w:rPr>
+        <w:t xml:space="preserve"> necesita un mayor tamaño para alcanzar el óptimo.</w:t>
+      </w:r>
+    </w:p>
+    <w:p/>
+    <w:p/>
+    <w:p/>
+    <w:p/>
+    <w:p/>
+    <w:p/>
+    <w:p/>
+    <w:p/>
+    <w:p/>
+    <w:p>
+      <w:pPr>
+        <w:rPr>
+          <w:rFonts w:ascii="Georgia" w:hAnsi="Georgia"/>
+          <w:sz w:val="24"/>
+          <w:szCs w:val="24"/>
+        </w:rPr>
+      </w:pPr>
+    </w:p>
+    <w:p>
+      <w:pPr>
+        <w:rPr>
+          <w:rFonts w:ascii="Georgia" w:hAnsi="Georgia"/>
+          <w:sz w:val="24"/>
+          <w:szCs w:val="24"/>
+        </w:rPr>
+      </w:pPr>
+    </w:p>
+    <w:p>
+      <w:pPr>
+        <w:rPr>
+          <w:rFonts w:ascii="Georgia" w:hAnsi="Georgia"/>
+          <w:sz w:val="24"/>
+          <w:szCs w:val="24"/>
+        </w:rPr>
+      </w:pPr>
+    </w:p>
+    <w:p>
+      <w:pPr>
+        <w:jc w:val="both"/>
+        <w:rPr>
+          <w:rFonts w:ascii="Georgia" w:hAnsi="Georgia"/>
+          <w:sz w:val="24"/>
+          <w:szCs w:val="24"/>
+        </w:rPr>
+      </w:pPr>
+    </w:p>
+    <w:p>
+      <w:pPr>
+        <w:jc w:val="both"/>
+        <w:rPr>
+          <w:rFonts w:ascii="Georgia" w:hAnsi="Georgia"/>
+          <w:sz w:val="24"/>
+          <w:szCs w:val="24"/>
+        </w:rPr>
+      </w:pPr>
+      <w:r>
+        <w:rPr>
+          <w:rFonts w:ascii="Georgia" w:hAnsi="Georgia"/>
+          <w:sz w:val="24"/>
+          <w:szCs w:val="24"/>
+        </w:rPr>
+        <w:t xml:space="preserve">Con los mejores métodos que hemos encontrado, obtiene el valor óptimo del aeropuerto 2 rápidamente. </w:t>
+      </w:r>
+      <w:r>
+        <w:rPr>
+          <w:rFonts w:ascii="Georgia" w:hAnsi="Georgia"/>
+          <w:sz w:val="24"/>
+          <w:szCs w:val="24"/>
+        </w:rPr>
+        <w:t>Con los Torneos, Truncamiento y Ranking.</w:t>
+      </w:r>
+    </w:p>
+    <w:p>
+      <w:pPr>
+        <w:pStyle w:val="Ttulo3"/>
+        <w:rPr>
+          <w:rFonts w:ascii="Georgia" w:eastAsia="Georgia" w:hAnsi="Georgia" w:cs="Georgia"/>
+        </w:rPr>
+      </w:pPr>
+      <w:bookmarkStart w:id="10" w:name="_Toc161907483"/>
+      <w:r>
+        <w:rPr>
+          <w:noProof/>
+        </w:rPr>
+        <w:lastRenderedPageBreak/>
+        <w:drawing>
+          <wp:anchor distT="0" distB="0" distL="114300" distR="114300" simplePos="0" relativeHeight="251667456" behindDoc="0" locked="0" layoutInCell="1" allowOverlap="1" wp14:anchorId="39A49BA7" wp14:editId="387373F0">
+            <wp:simplePos x="0" y="0"/>
+            <wp:positionH relativeFrom="margin">
+              <wp:align>center</wp:align>
+            </wp:positionH>
+            <wp:positionV relativeFrom="paragraph">
+              <wp:posOffset>4243190</wp:posOffset>
+            </wp:positionV>
+            <wp:extent cx="5177790" cy="3896360"/>
+            <wp:effectExtent l="0" t="0" r="3810" b="8890"/>
+            <wp:wrapTight wrapText="bothSides">
+              <wp:wrapPolygon edited="0">
+                <wp:start x="0" y="0"/>
+                <wp:lineTo x="0" y="21544"/>
+                <wp:lineTo x="21536" y="21544"/>
+                <wp:lineTo x="21536" y="0"/>
+                <wp:lineTo x="0" y="0"/>
+              </wp:wrapPolygon>
+            </wp:wrapTight>
+            <wp:docPr id="1558562963" name="Imagen 1" descr="Interfaz de usuario gráfica, Gráfico&#10;&#10;Descripción generada automáticamente"/>
+            <wp:cNvGraphicFramePr>
+              <a:graphicFrameLocks xmlns:a="http://schemas.openxmlformats.org/drawingml/2006/main" noChangeAspect="1"/>
+            </wp:cNvGraphicFramePr>
+            <a:graphic xmlns:a="http://schemas.openxmlformats.org/drawingml/2006/main">
+              <a:graphicData uri="http://schemas.openxmlformats.org/drawingml/2006/picture">
+                <pic:pic xmlns:pic="http://schemas.openxmlformats.org/drawingml/2006/picture">
+                  <pic:nvPicPr>
+                    <pic:cNvPr id="1558562963" name="Imagen 1" descr="Interfaz de usuario gráfica, Gráfico&#10;&#10;Descripción generada automáticamente"/>
+                    <pic:cNvPicPr/>
+                  </pic:nvPicPr>
+                  <pic:blipFill>
+                    <a:blip r:embed="rId16"/>
+                    <a:stretch>
+                      <a:fillRect/>
+                    </a:stretch>
+                  </pic:blipFill>
+                  <pic:spPr>
+                    <a:xfrm>
+                      <a:off x="0" y="0"/>
+                      <a:ext cx="5177790" cy="3896360"/>
+                    </a:xfrm>
+                    <a:prstGeom prst="rect">
+                      <a:avLst/>
+                    </a:prstGeom>
+                  </pic:spPr>
+                </pic:pic>
+              </a:graphicData>
+            </a:graphic>
+            <wp14:sizeRelH relativeFrom="margin">
+              <wp14:pctWidth>0</wp14:pctWidth>
+            </wp14:sizeRelH>
+            <wp14:sizeRelV relativeFrom="margin">
+              <wp14:pctHeight>0</wp14:pctHeight>
+            </wp14:sizeRelV>
+          </wp:anchor>
+        </w:drawing>
+      </w:r>
+      <w:r>
+        <w:rPr>
+          <w:noProof/>
+        </w:rPr>
+        <w:drawing>
+          <wp:anchor distT="0" distB="0" distL="114300" distR="114300" simplePos="0" relativeHeight="251665408" behindDoc="0" locked="0" layoutInCell="1" allowOverlap="1" wp14:anchorId="74A384AB" wp14:editId="010EB53D">
+            <wp:simplePos x="0" y="0"/>
+            <wp:positionH relativeFrom="margin">
+              <wp:posOffset>101108</wp:posOffset>
+            </wp:positionH>
+            <wp:positionV relativeFrom="paragraph">
+              <wp:posOffset>221771</wp:posOffset>
+            </wp:positionV>
+            <wp:extent cx="5169535" cy="3912235"/>
+            <wp:effectExtent l="0" t="0" r="0" b="0"/>
+            <wp:wrapTight wrapText="bothSides">
+              <wp:wrapPolygon edited="0">
+                <wp:start x="0" y="0"/>
+                <wp:lineTo x="0" y="21456"/>
+                <wp:lineTo x="21491" y="21456"/>
+                <wp:lineTo x="21491" y="0"/>
+                <wp:lineTo x="0" y="0"/>
+              </wp:wrapPolygon>
+            </wp:wrapTight>
+            <wp:docPr id="1003305651" name="Imagen 1" descr="Interfaz de usuario gráfica, Gráfico&#10;&#10;Descripción generada automáticamente"/>
+            <wp:cNvGraphicFramePr>
+              <a:graphicFrameLocks xmlns:a="http://schemas.openxmlformats.org/drawingml/2006/main" noChangeAspect="1"/>
+            </wp:cNvGraphicFramePr>
+            <a:graphic xmlns:a="http://schemas.openxmlformats.org/drawingml/2006/main">
+              <a:graphicData uri="http://schemas.openxmlformats.org/drawingml/2006/picture">
+                <pic:pic xmlns:pic="http://schemas.openxmlformats.org/drawingml/2006/picture">
+                  <pic:nvPicPr>
+                    <pic:cNvPr id="1003305651" name="Imagen 1" descr="Interfaz de usuario gráfica, Gráfico&#10;&#10;Descripción generada automáticamente"/>
+                    <pic:cNvPicPr/>
+                  </pic:nvPicPr>
+                  <pic:blipFill>
+                    <a:blip r:embed="rId17"/>
+                    <a:stretch>
+                      <a:fillRect/>
+                    </a:stretch>
+                  </pic:blipFill>
+                  <pic:spPr>
+                    <a:xfrm>
+                      <a:off x="0" y="0"/>
+                      <a:ext cx="5169535" cy="3912235"/>
+                    </a:xfrm>
+                    <a:prstGeom prst="rect">
+                      <a:avLst/>
+                    </a:prstGeom>
+                  </pic:spPr>
+                </pic:pic>
+              </a:graphicData>
+            </a:graphic>
+            <wp14:sizeRelH relativeFrom="margin">
+              <wp14:pctWidth>0</wp14:pctWidth>
+            </wp14:sizeRelH>
+            <wp14:sizeRelV relativeFrom="margin">
+              <wp14:pctHeight>0</wp14:pctHeight>
+            </wp14:sizeRelV>
+          </wp:anchor>
+        </w:drawing>
+      </w:r>
+      <w:r>
+        <w:rPr>
+          <w:rFonts w:ascii="Georgia" w:hAnsi="Georgia"/>
+          <w:color w:val="auto"/>
+          <w:sz w:val="24"/>
+          <w:szCs w:val="24"/>
+        </w:rPr>
+        <w:t>4.1.</w:t>
+      </w:r>
+      <w:r>
+        <w:rPr>
+          <w:rFonts w:ascii="Georgia" w:hAnsi="Georgia"/>
+          <w:color w:val="auto"/>
+          <w:sz w:val="24"/>
+          <w:szCs w:val="24"/>
+        </w:rPr>
+        <w:t>3</w:t>
+      </w:r>
+      <w:r>
+        <w:rPr>
+          <w:rFonts w:ascii="Georgia" w:hAnsi="Georgia"/>
+          <w:color w:val="auto"/>
+          <w:sz w:val="24"/>
+          <w:szCs w:val="24"/>
+        </w:rPr>
+        <w:t xml:space="preserve">. Aeropuerto </w:t>
+      </w:r>
+      <w:r>
+        <w:rPr>
+          <w:rFonts w:ascii="Georgia" w:hAnsi="Georgia"/>
+          <w:color w:val="auto"/>
+          <w:sz w:val="24"/>
+          <w:szCs w:val="24"/>
+        </w:rPr>
+        <w:t>3</w:t>
+      </w:r>
+      <w:bookmarkEnd w:id="10"/>
+    </w:p>
+    <w:p>
+      <w:pPr>
+        <w:rPr>
+          <w:rFonts w:ascii="Georgia" w:eastAsia="Georgia" w:hAnsi="Georgia" w:cs="Georgia"/>
+          <w:sz w:val="28"/>
+          <w:szCs w:val="28"/>
+        </w:rPr>
+      </w:pPr>
+      <w:r>
+        <w:rPr>
+          <w:rFonts w:ascii="Georgia" w:eastAsia="Georgia" w:hAnsi="Georgia" w:cs="Georgia"/>
+          <w:sz w:val="28"/>
+          <w:szCs w:val="28"/>
+        </w:rPr>
+        <w:t>Se reinicia la población cada 250 generaciones, conservando el 10% mejor.</w:t>
+      </w:r>
+      <w:r>
+        <w:rPr>
+          <w:rFonts w:ascii="Georgia" w:eastAsia="Georgia" w:hAnsi="Georgia" w:cs="Georgia"/>
+          <w:sz w:val="28"/>
+          <w:szCs w:val="28"/>
+        </w:rPr>
         <w:br w:type="page"/>
       </w:r>
     </w:p>
@@ -4839,9 +5919,7 @@
           <w:szCs w:val="28"/>
         </w:rPr>
       </w:pPr>
-      <w:bookmarkStart w:id="7" w:name="_ncvf9ki34v7e" w:colFirst="0" w:colLast="0"/>
-      <w:bookmarkStart w:id="8" w:name="_Toc161767706"/>
-      <w:bookmarkEnd w:id="7"/>
+      <w:bookmarkStart w:id="11" w:name="_Toc161907484"/>
       <w:r>
         <w:rPr>
           <w:rFonts w:ascii="Georgia" w:eastAsia="Georgia" w:hAnsi="Georgia" w:cs="Georgia"/>
@@ -4852,11 +5930,719 @@
         <w:lastRenderedPageBreak/>
         <w:t>4.2. Análisis</w:t>
       </w:r>
-      <w:bookmarkEnd w:id="8"/>
-      <w:r>
-        <w:rPr>
-          <w:color w:val="auto"/>
-        </w:rPr>
+      <w:bookmarkEnd w:id="11"/>
+    </w:p>
+    <w:p>
+      <w:r>
+        <w:rPr>
+          <w:rFonts w:ascii="Georgia" w:hAnsi="Georgia"/>
+          <w:sz w:val="24"/>
+          <w:szCs w:val="24"/>
+        </w:rPr>
+        <w:t xml:space="preserve">Se pueden ver los ficheros </w:t>
+      </w:r>
+      <w:r>
+        <w:rPr>
+          <w:rStyle w:val="Hipervnculo"/>
+          <w:rFonts w:ascii="Georgia" w:hAnsi="Georgia"/>
+          <w:sz w:val="24"/>
+          <w:szCs w:val="24"/>
+        </w:rPr>
+        <w:t>.t</w:t>
+      </w:r>
+      <w:r>
+        <w:rPr>
+          <w:rStyle w:val="Hipervnculo"/>
+          <w:rFonts w:ascii="Georgia" w:hAnsi="Georgia"/>
+          <w:sz w:val="24"/>
+          <w:szCs w:val="24"/>
+        </w:rPr>
+        <w:t>xt</w:t>
+      </w:r>
+      <w:r>
+        <w:rPr>
+          <w:rStyle w:val="Hipervnculo"/>
+        </w:rPr>
+        <w:t xml:space="preserve"> </w:t>
+      </w:r>
+      <w:r>
+        <w:rPr>
+          <w:rFonts w:ascii="Georgia" w:hAnsi="Georgia"/>
+          <w:sz w:val="24"/>
+          <w:szCs w:val="24"/>
+        </w:rPr>
+        <w:t>vinculados a cada prueba ejecutada.</w:t>
+      </w:r>
+    </w:p>
+    <w:p>
+      <w:pPr>
+        <w:jc w:val="both"/>
+        <w:rPr>
+          <w:rFonts w:ascii="Georgia" w:hAnsi="Georgia"/>
+          <w:sz w:val="24"/>
+          <w:szCs w:val="24"/>
+        </w:rPr>
+      </w:pPr>
+      <w:r>
+        <w:rPr>
+          <w:rFonts w:ascii="Georgia" w:hAnsi="Georgia"/>
+          <w:sz w:val="24"/>
+          <w:szCs w:val="24"/>
+        </w:rPr>
+        <w:t xml:space="preserve">Para el </w:t>
+      </w:r>
+      <w:r>
+        <w:rPr>
+          <w:rFonts w:ascii="Georgia" w:hAnsi="Georgia"/>
+          <w:b/>
+          <w:bCs/>
+          <w:sz w:val="24"/>
+          <w:szCs w:val="24"/>
+        </w:rPr>
+        <w:t>A</w:t>
+      </w:r>
+      <w:r>
+        <w:rPr>
+          <w:rFonts w:ascii="Georgia" w:hAnsi="Georgia"/>
+          <w:b/>
+          <w:bCs/>
+          <w:sz w:val="24"/>
+          <w:szCs w:val="24"/>
+        </w:rPr>
+        <w:t>eropuerto 1</w:t>
+      </w:r>
+      <w:r>
+        <w:rPr>
+          <w:rFonts w:ascii="Georgia" w:hAnsi="Georgia"/>
+          <w:sz w:val="24"/>
+          <w:szCs w:val="24"/>
+        </w:rPr>
+        <w:t>, todas las funciones dan buenos resultados con pocas generaciones y un tamaño de población pequeño</w:t>
+      </w:r>
+      <w:r>
+        <w:rPr>
+          <w:rFonts w:ascii="Georgia" w:hAnsi="Georgia"/>
+          <w:sz w:val="24"/>
+          <w:szCs w:val="24"/>
+        </w:rPr>
+        <w:t>.</w:t>
+      </w:r>
+      <w:r>
+        <w:rPr>
+          <w:rFonts w:ascii="Georgia" w:hAnsi="Georgia"/>
+          <w:sz w:val="24"/>
+          <w:szCs w:val="24"/>
+        </w:rPr>
+        <w:t xml:space="preserve"> </w:t>
+      </w:r>
+    </w:p>
+    <w:p>
+      <w:pPr>
+        <w:numPr>
+          <w:ilvl w:val="0"/>
+          <w:numId w:val="15"/>
+        </w:numPr>
+        <w:spacing w:after="0" w:line="276" w:lineRule="auto"/>
+        <w:jc w:val="both"/>
+        <w:rPr>
+          <w:rFonts w:ascii="Georgia" w:eastAsia="Georgia" w:hAnsi="Georgia" w:cs="Georgia"/>
+          <w:sz w:val="24"/>
+          <w:szCs w:val="24"/>
+          <w:u w:val="single"/>
+        </w:rPr>
+      </w:pPr>
+      <w:hyperlink r:id="rId18" w:history="1">
+        <w:r>
+          <w:rPr>
+            <w:rStyle w:val="Hipervnculo"/>
+            <w:rFonts w:ascii="Georgia" w:hAnsi="Georgia"/>
+            <w:sz w:val="24"/>
+            <w:szCs w:val="24"/>
+          </w:rPr>
+          <w:t>Prueba 1</w:t>
+        </w:r>
+      </w:hyperlink>
+      <w:r>
+        <w:rPr>
+          <w:rFonts w:ascii="Georgia" w:hAnsi="Georgia"/>
+          <w:sz w:val="24"/>
+          <w:szCs w:val="24"/>
+        </w:rPr>
+        <w:t xml:space="preserve"> (sin elitismo):</w:t>
+      </w:r>
+      <w:r>
+        <w:rPr>
+          <w:rFonts w:ascii="Georgia" w:hAnsi="Georgia"/>
+          <w:sz w:val="24"/>
+          <w:szCs w:val="24"/>
+        </w:rPr>
+        <w:t xml:space="preserve"> Tamaño de población=50, generaciones=20, probabilidad de cruce y mutación= 0.6 y 0.3. </w:t>
+      </w:r>
+    </w:p>
+    <w:p>
+      <w:pPr>
+        <w:spacing w:after="0" w:line="276" w:lineRule="auto"/>
+        <w:ind w:left="360"/>
+        <w:jc w:val="both"/>
+        <w:rPr>
+          <w:rFonts w:ascii="Georgia" w:hAnsi="Georgia"/>
+          <w:sz w:val="24"/>
+          <w:szCs w:val="24"/>
+        </w:rPr>
+      </w:pPr>
+      <w:r>
+        <w:rPr>
+          <w:rFonts w:ascii="Georgia" w:hAnsi="Georgia"/>
+          <w:sz w:val="24"/>
+          <w:szCs w:val="24"/>
+        </w:rPr>
+        <w:t>Se puede ver en esta prueba que todas las combinaciones posibles de métodos de selección, cruce y mutación dan buenos resultados. Esto se debe a que el problema no tiene muchos datos y llega al óptimo bastante rápido.</w:t>
+      </w:r>
+    </w:p>
+    <w:p>
+      <w:pPr>
+        <w:spacing w:after="0" w:line="276" w:lineRule="auto"/>
+        <w:ind w:left="360"/>
+        <w:jc w:val="both"/>
+        <w:rPr>
+          <w:rFonts w:ascii="Georgia" w:eastAsia="Georgia" w:hAnsi="Georgia" w:cs="Georgia"/>
+          <w:sz w:val="24"/>
+          <w:szCs w:val="24"/>
+          <w:u w:val="single"/>
+        </w:rPr>
+      </w:pPr>
+    </w:p>
+    <w:p>
+      <w:pPr>
+        <w:numPr>
+          <w:ilvl w:val="0"/>
+          <w:numId w:val="15"/>
+        </w:numPr>
+        <w:spacing w:after="0" w:line="276" w:lineRule="auto"/>
+        <w:jc w:val="both"/>
+        <w:rPr>
+          <w:rFonts w:ascii="Georgia" w:eastAsia="Georgia" w:hAnsi="Georgia" w:cs="Georgia"/>
+          <w:sz w:val="24"/>
+          <w:szCs w:val="24"/>
+          <w:u w:val="single"/>
+        </w:rPr>
+      </w:pPr>
+      <w:r>
+        <w:rPr>
+          <w:rFonts w:ascii="Georgia" w:hAnsi="Georgia"/>
+          <w:sz w:val="24"/>
+          <w:szCs w:val="24"/>
+        </w:rPr>
+        <w:t>Prueba</w:t>
+      </w:r>
+      <w:r>
+        <w:rPr>
+          <w:rFonts w:ascii="Georgia" w:hAnsi="Georgia"/>
+          <w:sz w:val="24"/>
+          <w:szCs w:val="24"/>
+        </w:rPr>
+        <w:t xml:space="preserve"> </w:t>
+      </w:r>
+      <w:r>
+        <w:rPr>
+          <w:rFonts w:ascii="Georgia" w:hAnsi="Georgia"/>
+          <w:sz w:val="24"/>
+          <w:szCs w:val="24"/>
+        </w:rPr>
+        <w:t>2 (c</w:t>
+      </w:r>
+      <w:r>
+        <w:rPr>
+          <w:rFonts w:ascii="Georgia" w:hAnsi="Georgia"/>
+          <w:sz w:val="24"/>
+          <w:szCs w:val="24"/>
+        </w:rPr>
+        <w:t>on elitismo</w:t>
+      </w:r>
+      <w:r>
+        <w:rPr>
+          <w:rFonts w:ascii="Georgia" w:hAnsi="Georgia"/>
+          <w:sz w:val="24"/>
+          <w:szCs w:val="24"/>
+        </w:rPr>
+        <w:t>)</w:t>
+      </w:r>
+      <w:r>
+        <w:rPr>
+          <w:rFonts w:ascii="Georgia" w:hAnsi="Georgia"/>
+          <w:sz w:val="24"/>
+          <w:szCs w:val="24"/>
+        </w:rPr>
+        <w:t xml:space="preserve"> mejora mucho y se puede reducir el tamaño de población y las generaciones</w:t>
+      </w:r>
+      <w:r>
+        <w:rPr>
+          <w:rFonts w:ascii="Georgia" w:hAnsi="Georgia"/>
+          <w:sz w:val="24"/>
+          <w:szCs w:val="24"/>
+        </w:rPr>
+        <w:t xml:space="preserve"> a 30 y 20.</w:t>
+      </w:r>
+    </w:p>
+    <w:p>
+      <w:pPr>
+        <w:spacing w:after="0" w:line="276" w:lineRule="auto"/>
+        <w:ind w:left="360"/>
+        <w:jc w:val="both"/>
+        <w:rPr>
+          <w:rFonts w:ascii="Georgia" w:eastAsia="Georgia" w:hAnsi="Georgia" w:cs="Georgia"/>
+          <w:sz w:val="24"/>
+          <w:szCs w:val="24"/>
+          <w:u w:val="single"/>
+        </w:rPr>
+      </w:pPr>
+      <w:r>
+        <w:rPr>
+          <w:rFonts w:ascii="Georgia" w:hAnsi="Georgia"/>
+          <w:sz w:val="24"/>
+          <w:szCs w:val="24"/>
+        </w:rPr>
+        <w:t>Da resultados idénticos a la prueba anterior, ya que elitismo ayuda a mantener a un porcentaje de los mejores y así poder cruzarlos y llegar antes al óptimo.</w:t>
+      </w:r>
+    </w:p>
+    <w:p>
+      <w:pPr>
+        <w:jc w:val="both"/>
+        <w:rPr>
+          <w:rFonts w:ascii="Georgia" w:hAnsi="Georgia"/>
+          <w:sz w:val="24"/>
+          <w:szCs w:val="24"/>
+        </w:rPr>
+      </w:pPr>
+    </w:p>
+    <w:p>
+      <w:pPr>
+        <w:jc w:val="both"/>
+      </w:pPr>
+      <w:r>
+        <w:rPr>
+          <w:rFonts w:ascii="Georgia" w:hAnsi="Georgia"/>
+          <w:sz w:val="24"/>
+          <w:szCs w:val="24"/>
+        </w:rPr>
+        <w:t xml:space="preserve">Para el </w:t>
+      </w:r>
+      <w:r>
+        <w:rPr>
+          <w:rFonts w:ascii="Georgia" w:hAnsi="Georgia"/>
+          <w:b/>
+          <w:bCs/>
+          <w:sz w:val="24"/>
+          <w:szCs w:val="24"/>
+        </w:rPr>
+        <w:t>aeropuerto 2</w:t>
+      </w:r>
+      <w:r>
+        <w:rPr>
+          <w:rFonts w:ascii="Georgia" w:hAnsi="Georgia"/>
+          <w:sz w:val="24"/>
+          <w:szCs w:val="24"/>
+        </w:rPr>
+        <w:t xml:space="preserve">, hemos ejecutado el mismo algoritmo para calcular las medias de los </w:t>
+      </w:r>
+      <w:r>
+        <w:rPr>
+          <w:rFonts w:ascii="Georgia" w:hAnsi="Georgia"/>
+          <w:sz w:val="24"/>
+          <w:szCs w:val="24"/>
+        </w:rPr>
+        <w:t>resultados,</w:t>
+      </w:r>
+      <w:r>
+        <w:rPr>
+          <w:rFonts w:ascii="Georgia" w:hAnsi="Georgia"/>
+          <w:sz w:val="24"/>
+          <w:szCs w:val="24"/>
+        </w:rPr>
+        <w:t xml:space="preserve"> pero esta vez aumentando el tamaño de la población</w:t>
+      </w:r>
+      <w:r>
+        <w:rPr>
+          <w:rFonts w:ascii="Georgia" w:hAnsi="Georgia"/>
+          <w:sz w:val="24"/>
+          <w:szCs w:val="24"/>
+        </w:rPr>
+        <w:t>, ya que con un tamaño de población y generaciones bajo no alcanza el óptimo.</w:t>
+      </w:r>
+    </w:p>
+    <w:p>
+      <w:pPr>
+        <w:numPr>
+          <w:ilvl w:val="0"/>
+          <w:numId w:val="15"/>
+        </w:numPr>
+        <w:spacing w:after="0" w:line="276" w:lineRule="auto"/>
+        <w:jc w:val="both"/>
+        <w:rPr>
+          <w:rFonts w:ascii="Georgia" w:eastAsia="Georgia" w:hAnsi="Georgia" w:cs="Georgia"/>
+          <w:sz w:val="24"/>
+          <w:szCs w:val="24"/>
+          <w:u w:val="single"/>
+        </w:rPr>
+      </w:pPr>
+      <w:r>
+        <w:rPr>
+          <w:rFonts w:ascii="Georgia" w:hAnsi="Georgia"/>
+          <w:sz w:val="24"/>
+          <w:szCs w:val="24"/>
+        </w:rPr>
+        <w:t>Prueba</w:t>
+      </w:r>
+      <w:r>
+        <w:rPr>
+          <w:rFonts w:ascii="Georgia" w:hAnsi="Georgia"/>
+          <w:sz w:val="24"/>
+          <w:szCs w:val="24"/>
+        </w:rPr>
+        <w:t xml:space="preserve"> 1 (sin elitismo): </w:t>
+      </w:r>
+      <w:r>
+        <w:rPr>
+          <w:rFonts w:ascii="Georgia" w:hAnsi="Georgia"/>
+          <w:sz w:val="24"/>
+          <w:szCs w:val="24"/>
+        </w:rPr>
+        <w:t>Tamaño de población=</w:t>
+      </w:r>
+      <w:r>
+        <w:rPr>
+          <w:rFonts w:ascii="Georgia" w:hAnsi="Georgia"/>
+          <w:sz w:val="24"/>
+          <w:szCs w:val="24"/>
+        </w:rPr>
+        <w:t>10</w:t>
+      </w:r>
+      <w:r>
+        <w:rPr>
+          <w:rFonts w:ascii="Georgia" w:hAnsi="Georgia"/>
+          <w:sz w:val="24"/>
+          <w:szCs w:val="24"/>
+        </w:rPr>
+        <w:t>0, generaciones=</w:t>
+      </w:r>
+      <w:r>
+        <w:rPr>
+          <w:rFonts w:ascii="Georgia" w:hAnsi="Georgia"/>
+          <w:sz w:val="24"/>
+          <w:szCs w:val="24"/>
+        </w:rPr>
+        <w:t>10</w:t>
+      </w:r>
+      <w:r>
+        <w:rPr>
+          <w:rFonts w:ascii="Georgia" w:hAnsi="Georgia"/>
+          <w:sz w:val="24"/>
+          <w:szCs w:val="24"/>
+        </w:rPr>
+        <w:t>0, probabilidad de cruce y mutación= 0.6 y 0.3.</w:t>
+      </w:r>
+    </w:p>
+    <w:p>
+      <w:pPr>
+        <w:spacing w:after="0" w:line="276" w:lineRule="auto"/>
+        <w:ind w:left="360"/>
+        <w:jc w:val="both"/>
+        <w:rPr>
+          <w:rFonts w:ascii="Georgia" w:hAnsi="Georgia"/>
+          <w:sz w:val="24"/>
+          <w:szCs w:val="24"/>
+        </w:rPr>
+      </w:pPr>
+      <w:r>
+        <w:rPr>
+          <w:rFonts w:ascii="Georgia" w:hAnsi="Georgia"/>
+          <w:sz w:val="24"/>
+          <w:szCs w:val="24"/>
+        </w:rPr>
+        <w:t xml:space="preserve">Se puede apreciar que los métodos de selección; torneos, truncamiento y ranking da </w:t>
+      </w:r>
+      <w:r>
+        <w:rPr>
+          <w:rFonts w:ascii="Georgia" w:hAnsi="Georgia"/>
+          <w:sz w:val="24"/>
+          <w:szCs w:val="24"/>
+        </w:rPr>
+        <w:t>mejores resultados que</w:t>
+      </w:r>
+      <w:r>
+        <w:rPr>
+          <w:rFonts w:ascii="Georgia" w:hAnsi="Georgia"/>
+          <w:sz w:val="24"/>
+          <w:szCs w:val="24"/>
+        </w:rPr>
+        <w:t xml:space="preserve"> los demás</w:t>
+      </w:r>
+      <w:r>
+        <w:rPr>
+          <w:rFonts w:ascii="Georgia" w:hAnsi="Georgia"/>
+          <w:sz w:val="24"/>
+          <w:szCs w:val="24"/>
+        </w:rPr>
+        <w:t>.</w:t>
+      </w:r>
+      <w:r>
+        <w:rPr>
+          <w:rFonts w:ascii="Georgia" w:hAnsi="Georgia"/>
+          <w:sz w:val="24"/>
+          <w:szCs w:val="24"/>
+        </w:rPr>
+        <w:t xml:space="preserve"> </w:t>
+      </w:r>
+      <w:r>
+        <w:rPr>
+          <w:rFonts w:ascii="Georgia" w:hAnsi="Georgia"/>
+          <w:sz w:val="24"/>
+          <w:szCs w:val="24"/>
+        </w:rPr>
+        <w:t>Pero el método de mutación heurística da mejores resultados para los peores métodos de selección. También se puede ver que el método de cruce OX da muy malos resultados para todos menos los mejores métodos de selección, que solo lo empeora un poco.</w:t>
+      </w:r>
+    </w:p>
+    <w:p>
+      <w:pPr>
+        <w:spacing w:after="0" w:line="276" w:lineRule="auto"/>
+        <w:ind w:left="360"/>
+        <w:jc w:val="both"/>
+        <w:rPr>
+          <w:rFonts w:ascii="Georgia" w:eastAsia="Georgia" w:hAnsi="Georgia" w:cs="Georgia"/>
+          <w:sz w:val="24"/>
+          <w:szCs w:val="24"/>
+          <w:u w:val="single"/>
+        </w:rPr>
+      </w:pPr>
+    </w:p>
+    <w:p>
+      <w:pPr>
+        <w:numPr>
+          <w:ilvl w:val="0"/>
+          <w:numId w:val="15"/>
+        </w:numPr>
+        <w:spacing w:after="0" w:line="276" w:lineRule="auto"/>
+        <w:jc w:val="both"/>
+        <w:rPr>
+          <w:rFonts w:ascii="Georgia" w:eastAsia="Georgia" w:hAnsi="Georgia" w:cs="Georgia"/>
+          <w:sz w:val="24"/>
+          <w:szCs w:val="24"/>
+          <w:u w:val="single"/>
+        </w:rPr>
+      </w:pPr>
+      <w:r>
+        <w:rPr>
+          <w:rFonts w:ascii="Georgia" w:eastAsia="Georgia" w:hAnsi="Georgia" w:cs="Georgia"/>
+          <w:sz w:val="24"/>
+          <w:szCs w:val="24"/>
+        </w:rPr>
+        <w:t>Prueba 2 (con elitismo):</w:t>
+      </w:r>
+      <w:r>
+        <w:rPr>
+          <w:rFonts w:ascii="Georgia" w:eastAsia="Georgia" w:hAnsi="Georgia" w:cs="Georgia"/>
+          <w:sz w:val="24"/>
+          <w:szCs w:val="24"/>
+        </w:rPr>
+        <w:t xml:space="preserve"> </w:t>
+      </w:r>
+      <w:r>
+        <w:rPr>
+          <w:rFonts w:ascii="Georgia" w:eastAsia="Georgia" w:hAnsi="Georgia" w:cs="Georgia"/>
+          <w:sz w:val="24"/>
+          <w:szCs w:val="24"/>
+        </w:rPr>
+        <w:t>Tamaño de población=500, generaciones=250</w:t>
+      </w:r>
+      <w:r>
+        <w:rPr>
+          <w:rFonts w:ascii="Georgia" w:eastAsia="Georgia" w:hAnsi="Georgia" w:cs="Georgia"/>
+          <w:sz w:val="24"/>
+          <w:szCs w:val="24"/>
+        </w:rPr>
+        <w:t xml:space="preserve"> y </w:t>
+      </w:r>
+      <w:r>
+        <w:rPr>
+          <w:rFonts w:ascii="Georgia" w:eastAsia="Georgia" w:hAnsi="Georgia" w:cs="Georgia"/>
+          <w:sz w:val="24"/>
+          <w:szCs w:val="24"/>
+        </w:rPr>
+        <w:t>misma probabilidad</w:t>
+      </w:r>
+      <w:r>
+        <w:rPr>
+          <w:rFonts w:ascii="Georgia" w:eastAsia="Georgia" w:hAnsi="Georgia" w:cs="Georgia"/>
+          <w:sz w:val="24"/>
+          <w:szCs w:val="24"/>
+        </w:rPr>
+        <w:t xml:space="preserve">. </w:t>
+      </w:r>
+    </w:p>
+    <w:p>
+      <w:pPr>
+        <w:spacing w:after="0" w:line="276" w:lineRule="auto"/>
+        <w:ind w:left="360"/>
+        <w:jc w:val="both"/>
+        <w:rPr>
+          <w:rFonts w:ascii="Georgia" w:eastAsia="Georgia" w:hAnsi="Georgia" w:cs="Georgia"/>
+          <w:sz w:val="24"/>
+          <w:szCs w:val="24"/>
+        </w:rPr>
+      </w:pPr>
+      <w:r>
+        <w:rPr>
+          <w:rFonts w:ascii="Georgia" w:eastAsia="Georgia" w:hAnsi="Georgia" w:cs="Georgia"/>
+          <w:sz w:val="24"/>
+          <w:szCs w:val="24"/>
+        </w:rPr>
+        <w:t xml:space="preserve">Mejora </w:t>
+      </w:r>
+      <w:r>
+        <w:rPr>
+          <w:rFonts w:ascii="Georgia" w:eastAsia="Georgia" w:hAnsi="Georgia" w:cs="Georgia"/>
+          <w:sz w:val="24"/>
+          <w:szCs w:val="24"/>
+        </w:rPr>
+        <w:t xml:space="preserve">los resultados de todas las funciones, al tener un mayor tamaño y mas generaciones. La mejora está en un 21% de media, algunas tienen </w:t>
+      </w:r>
+      <w:r>
+        <w:rPr>
+          <w:rFonts w:ascii="Georgia" w:eastAsia="Georgia" w:hAnsi="Georgia" w:cs="Georgia"/>
+          <w:sz w:val="24"/>
+          <w:szCs w:val="24"/>
+        </w:rPr>
+        <w:t xml:space="preserve">una mayor </w:t>
+      </w:r>
+      <w:r>
+        <w:rPr>
+          <w:rFonts w:ascii="Georgia" w:eastAsia="Georgia" w:hAnsi="Georgia" w:cs="Georgia"/>
+          <w:sz w:val="24"/>
+          <w:szCs w:val="24"/>
+        </w:rPr>
+        <w:t>mejora</w:t>
+      </w:r>
+      <w:r>
+        <w:rPr>
+          <w:rFonts w:ascii="Georgia" w:eastAsia="Georgia" w:hAnsi="Georgia" w:cs="Georgia"/>
+          <w:sz w:val="24"/>
+          <w:szCs w:val="24"/>
+        </w:rPr>
+        <w:t>,</w:t>
+      </w:r>
+      <w:r>
+        <w:rPr>
+          <w:rFonts w:ascii="Georgia" w:eastAsia="Georgia" w:hAnsi="Georgia" w:cs="Georgia"/>
+          <w:sz w:val="24"/>
+          <w:szCs w:val="24"/>
+        </w:rPr>
+        <w:t xml:space="preserve"> como ruleta y estocástico, y las que daban buenos resultados en la prueba anterior ya encuentran de media el óptimo. </w:t>
+      </w:r>
+    </w:p>
+    <w:p>
+      <w:pPr>
+        <w:spacing w:after="0" w:line="276" w:lineRule="auto"/>
+        <w:jc w:val="both"/>
+        <w:rPr>
+          <w:rFonts w:ascii="Georgia" w:eastAsia="Georgia" w:hAnsi="Georgia" w:cs="Georgia"/>
+          <w:sz w:val="24"/>
+          <w:szCs w:val="24"/>
+        </w:rPr>
+      </w:pPr>
+    </w:p>
+    <w:p>
+      <w:pPr>
+        <w:jc w:val="both"/>
+      </w:pPr>
+      <w:r>
+        <w:rPr>
+          <w:rFonts w:ascii="Georgia" w:hAnsi="Georgia"/>
+          <w:sz w:val="24"/>
+          <w:szCs w:val="24"/>
+        </w:rPr>
+        <w:t xml:space="preserve">Para el </w:t>
+      </w:r>
+      <w:r>
+        <w:rPr>
+          <w:rFonts w:ascii="Georgia" w:hAnsi="Georgia"/>
+          <w:b/>
+          <w:bCs/>
+          <w:sz w:val="24"/>
+          <w:szCs w:val="24"/>
+        </w:rPr>
+        <w:t xml:space="preserve">aeropuerto </w:t>
+      </w:r>
+      <w:r>
+        <w:rPr>
+          <w:rFonts w:ascii="Georgia" w:hAnsi="Georgia"/>
+          <w:b/>
+          <w:bCs/>
+          <w:sz w:val="24"/>
+          <w:szCs w:val="24"/>
+        </w:rPr>
+        <w:t>3</w:t>
+      </w:r>
+      <w:r>
+        <w:rPr>
+          <w:rFonts w:ascii="Georgia" w:hAnsi="Georgia"/>
+          <w:sz w:val="24"/>
+          <w:szCs w:val="24"/>
+        </w:rPr>
+        <w:t>, hemos ejecutado el mismo algoritmo para calcular las medias de los resultados</w:t>
+      </w:r>
+      <w:r>
+        <w:rPr>
+          <w:rFonts w:ascii="Georgia" w:hAnsi="Georgia"/>
+          <w:sz w:val="24"/>
+          <w:szCs w:val="24"/>
+        </w:rPr>
+        <w:t>. Pero esta vez una única vez</w:t>
+      </w:r>
+      <w:r>
+        <w:rPr>
+          <w:rFonts w:ascii="Georgia" w:hAnsi="Georgia"/>
+          <w:sz w:val="24"/>
+          <w:szCs w:val="24"/>
+        </w:rPr>
+        <w:t xml:space="preserve"> con un tamaño de población y generaciones de 100. Puesto que es un problema bastante lento. En este enlace están las pruebas ejecutadas.</w:t>
+      </w:r>
+    </w:p>
+    <w:p>
+      <w:pPr>
+        <w:spacing w:after="0" w:line="276" w:lineRule="auto"/>
+        <w:jc w:val="both"/>
+        <w:rPr>
+          <w:rFonts w:ascii="Georgia" w:eastAsia="Georgia" w:hAnsi="Georgia" w:cs="Georgia"/>
+          <w:sz w:val="24"/>
+          <w:szCs w:val="24"/>
+        </w:rPr>
+      </w:pPr>
+      <w:r>
+        <w:rPr>
+          <w:rFonts w:ascii="Georgia" w:eastAsia="Georgia" w:hAnsi="Georgia" w:cs="Georgia"/>
+          <w:sz w:val="24"/>
+          <w:szCs w:val="24"/>
+        </w:rPr>
+        <w:t>D</w:t>
+      </w:r>
+      <w:r>
+        <w:rPr>
+          <w:rFonts w:ascii="Georgia" w:eastAsia="Georgia" w:hAnsi="Georgia" w:cs="Georgia"/>
+          <w:sz w:val="24"/>
+          <w:szCs w:val="24"/>
+        </w:rPr>
+        <w:t>an resultados parecidos a los anteriores, es decir, los métodos de selección que mejores medias dan son los de torneo, truncamiento y ranking. Junto con método de cruce OX-PP y mutación por intercambio.</w:t>
+      </w:r>
+    </w:p>
+    <w:p>
+      <w:pPr>
+        <w:rPr>
+          <w:rFonts w:ascii="Georgia" w:eastAsia="Georgia" w:hAnsi="Georgia" w:cs="Georgia"/>
+          <w:sz w:val="28"/>
+          <w:szCs w:val="28"/>
+        </w:rPr>
+      </w:pPr>
+      <w:r>
         <w:br w:type="page"/>
       </w:r>
     </w:p>
@@ -4870,9 +6656,9 @@
           <w:szCs w:val="28"/>
         </w:rPr>
       </w:pPr>
-      <w:bookmarkStart w:id="9" w:name="_vaz1glddpuk6" w:colFirst="0" w:colLast="0"/>
-      <w:bookmarkStart w:id="10" w:name="_Toc161767707"/>
-      <w:bookmarkEnd w:id="9"/>
+      <w:bookmarkStart w:id="12" w:name="_vaz1glddpuk6" w:colFirst="0" w:colLast="0"/>
+      <w:bookmarkStart w:id="13" w:name="_Toc161907485"/>
+      <w:bookmarkEnd w:id="12"/>
       <w:r>
         <w:rPr>
           <w:rFonts w:ascii="Georgia" w:eastAsia="Georgia" w:hAnsi="Georgia" w:cs="Georgia"/>
@@ -4883,16 +6669,732 @@
         <w:lastRenderedPageBreak/>
         <w:t>4.3. Conclusiones</w:t>
       </w:r>
-      <w:bookmarkEnd w:id="10"/>
-    </w:p>
-    <w:p>
-      <w:pPr>
-        <w:rPr>
-          <w:rFonts w:ascii="Georgia" w:eastAsia="Georgia" w:hAnsi="Georgia" w:cs="Georgia"/>
-          <w:sz w:val="24"/>
-          <w:szCs w:val="24"/>
-        </w:rPr>
-      </w:pPr>
+      <w:bookmarkEnd w:id="13"/>
+    </w:p>
+    <w:p>
+      <w:pPr>
+        <w:jc w:val="both"/>
+        <w:rPr>
+          <w:rFonts w:ascii="Georgia" w:hAnsi="Georgia"/>
+          <w:sz w:val="24"/>
+          <w:szCs w:val="24"/>
+        </w:rPr>
+      </w:pPr>
+      <w:r>
+        <w:rPr>
+          <w:rFonts w:ascii="Georgia" w:hAnsi="Georgia"/>
+          <w:sz w:val="24"/>
+          <w:szCs w:val="24"/>
+          <w:u w:val="single"/>
+        </w:rPr>
+        <w:t>M</w:t>
+      </w:r>
+      <w:r>
+        <w:rPr>
+          <w:rFonts w:ascii="Georgia" w:hAnsi="Georgia"/>
+          <w:sz w:val="24"/>
+          <w:szCs w:val="24"/>
+          <w:u w:val="single"/>
+        </w:rPr>
+        <w:t>étodos de selección</w:t>
+      </w:r>
+      <w:r>
+        <w:rPr>
+          <w:rFonts w:ascii="Georgia" w:hAnsi="Georgia"/>
+          <w:sz w:val="24"/>
+          <w:szCs w:val="24"/>
+        </w:rPr>
+        <w:t>, ordenados de mejor a peor</w:t>
+      </w:r>
+      <w:r>
+        <w:rPr>
+          <w:rFonts w:ascii="Georgia" w:hAnsi="Georgia"/>
+          <w:sz w:val="24"/>
+          <w:szCs w:val="24"/>
+        </w:rPr>
+        <w:t>:</w:t>
+      </w:r>
+      <w:r>
+        <w:rPr>
+          <w:rFonts w:ascii="Georgia" w:hAnsi="Georgia"/>
+          <w:sz w:val="24"/>
+          <w:szCs w:val="24"/>
+        </w:rPr>
+        <w:t xml:space="preserve"> </w:t>
+      </w:r>
+    </w:p>
+    <w:p>
+      <w:pPr>
+        <w:pStyle w:val="Prrafodelista"/>
+        <w:numPr>
+          <w:ilvl w:val="0"/>
+          <w:numId w:val="13"/>
+        </w:numPr>
+        <w:jc w:val="both"/>
+        <w:rPr>
+          <w:rFonts w:ascii="Georgia" w:hAnsi="Georgia"/>
+          <w:sz w:val="24"/>
+          <w:szCs w:val="24"/>
+        </w:rPr>
+      </w:pPr>
+      <w:r>
+        <w:rPr>
+          <w:rFonts w:ascii="Georgia" w:hAnsi="Georgia"/>
+          <w:sz w:val="24"/>
+          <w:szCs w:val="24"/>
+        </w:rPr>
+        <w:t>L</w:t>
+      </w:r>
+      <w:r>
+        <w:rPr>
+          <w:rFonts w:ascii="Georgia" w:hAnsi="Georgia"/>
+          <w:sz w:val="24"/>
+          <w:szCs w:val="24"/>
+        </w:rPr>
+        <w:t xml:space="preserve">os dos </w:t>
+      </w:r>
+      <w:r>
+        <w:rPr>
+          <w:rFonts w:ascii="Georgia" w:hAnsi="Georgia"/>
+          <w:b/>
+          <w:bCs/>
+          <w:sz w:val="24"/>
+          <w:szCs w:val="24"/>
+        </w:rPr>
+        <w:t>torneos</w:t>
+      </w:r>
+      <w:r>
+        <w:rPr>
+          <w:rFonts w:ascii="Georgia" w:hAnsi="Georgia"/>
+          <w:sz w:val="24"/>
+          <w:szCs w:val="24"/>
+        </w:rPr>
+        <w:t xml:space="preserve">, </w:t>
+      </w:r>
+      <w:r>
+        <w:rPr>
+          <w:rFonts w:ascii="Georgia" w:hAnsi="Georgia"/>
+          <w:b/>
+          <w:bCs/>
+          <w:sz w:val="24"/>
+          <w:szCs w:val="24"/>
+        </w:rPr>
+        <w:t>truncamiento</w:t>
+      </w:r>
+      <w:r>
+        <w:rPr>
+          <w:rFonts w:ascii="Georgia" w:hAnsi="Georgia"/>
+          <w:sz w:val="24"/>
+          <w:szCs w:val="24"/>
+        </w:rPr>
+        <w:t xml:space="preserve"> y </w:t>
+      </w:r>
+      <w:r>
+        <w:rPr>
+          <w:rFonts w:ascii="Georgia" w:hAnsi="Georgia"/>
+          <w:b/>
+          <w:bCs/>
+          <w:sz w:val="24"/>
+          <w:szCs w:val="24"/>
+        </w:rPr>
+        <w:t>ranking</w:t>
+      </w:r>
+      <w:r>
+        <w:rPr>
+          <w:rFonts w:ascii="Georgia" w:hAnsi="Georgia"/>
+          <w:sz w:val="24"/>
+          <w:szCs w:val="24"/>
+        </w:rPr>
+        <w:t xml:space="preserve"> son los mejores</w:t>
+      </w:r>
+      <w:r>
+        <w:rPr>
+          <w:rFonts w:ascii="Georgia" w:hAnsi="Georgia"/>
+          <w:sz w:val="24"/>
+          <w:szCs w:val="24"/>
+        </w:rPr>
+        <w:t>. E</w:t>
+      </w:r>
+      <w:r>
+        <w:rPr>
+          <w:rFonts w:ascii="Georgia" w:hAnsi="Georgia"/>
+          <w:sz w:val="24"/>
+          <w:szCs w:val="24"/>
+        </w:rPr>
+        <w:t xml:space="preserve">sto es así porque los mejores individuos de la población tienen </w:t>
+      </w:r>
+      <w:r>
+        <w:rPr>
+          <w:rFonts w:ascii="Georgia" w:hAnsi="Georgia"/>
+          <w:sz w:val="24"/>
+          <w:szCs w:val="24"/>
+        </w:rPr>
+        <w:t>más</w:t>
+      </w:r>
+      <w:r>
+        <w:rPr>
+          <w:rFonts w:ascii="Georgia" w:hAnsi="Georgia"/>
+          <w:sz w:val="24"/>
+          <w:szCs w:val="24"/>
+        </w:rPr>
+        <w:t xml:space="preserve"> probabilidades de ser seleccionados.</w:t>
+      </w:r>
+      <w:r>
+        <w:rPr>
+          <w:rFonts w:ascii="Georgia" w:hAnsi="Georgia"/>
+          <w:sz w:val="24"/>
+          <w:szCs w:val="24"/>
+        </w:rPr>
+        <w:t xml:space="preserve"> </w:t>
+      </w:r>
+      <w:r>
+        <w:rPr>
+          <w:rFonts w:ascii="Georgia" w:hAnsi="Georgia"/>
+          <w:sz w:val="24"/>
+          <w:szCs w:val="24"/>
+        </w:rPr>
+        <w:t>Por lo que encuentran antes el óptimo.</w:t>
+      </w:r>
+    </w:p>
+    <w:p>
+      <w:pPr>
+        <w:pStyle w:val="Prrafodelista"/>
+        <w:numPr>
+          <w:ilvl w:val="0"/>
+          <w:numId w:val="13"/>
+        </w:numPr>
+        <w:jc w:val="both"/>
+        <w:rPr>
+          <w:rFonts w:ascii="Georgia" w:hAnsi="Georgia"/>
+          <w:sz w:val="24"/>
+          <w:szCs w:val="24"/>
+        </w:rPr>
+      </w:pPr>
+      <w:r>
+        <w:rPr>
+          <w:rFonts w:ascii="Georgia" w:hAnsi="Georgia"/>
+          <w:b/>
+          <w:bCs/>
+          <w:sz w:val="24"/>
+          <w:szCs w:val="24"/>
+        </w:rPr>
+        <w:t>Restos</w:t>
+      </w:r>
+      <w:r>
+        <w:rPr>
+          <w:rFonts w:ascii="Georgia" w:hAnsi="Georgia"/>
+          <w:sz w:val="24"/>
+          <w:szCs w:val="24"/>
+        </w:rPr>
+        <w:t xml:space="preserve"> da resultados parecidos a los métodos anteriores (</w:t>
+      </w:r>
+      <w:r>
+        <w:rPr>
+          <w:rFonts w:ascii="Georgia" w:hAnsi="Georgia"/>
+          <w:sz w:val="24"/>
+          <w:szCs w:val="24"/>
+        </w:rPr>
+        <w:t xml:space="preserve">da resultados </w:t>
+      </w:r>
+      <w:r>
+        <w:rPr>
+          <w:rFonts w:ascii="Georgia" w:hAnsi="Georgia"/>
+          <w:sz w:val="24"/>
+          <w:szCs w:val="24"/>
+        </w:rPr>
+        <w:t xml:space="preserve">un poco peores), funciona bien porque también usa las probabilidades acumuladas. </w:t>
+      </w:r>
+    </w:p>
+    <w:p>
+      <w:pPr>
+        <w:pStyle w:val="Prrafodelista"/>
+        <w:numPr>
+          <w:ilvl w:val="0"/>
+          <w:numId w:val="13"/>
+        </w:numPr>
+        <w:jc w:val="both"/>
+        <w:rPr>
+          <w:rFonts w:ascii="Georgia" w:hAnsi="Georgia"/>
+          <w:sz w:val="24"/>
+          <w:szCs w:val="24"/>
+        </w:rPr>
+      </w:pPr>
+      <w:r>
+        <w:rPr>
+          <w:rFonts w:ascii="Georgia" w:hAnsi="Georgia"/>
+          <w:b/>
+          <w:bCs/>
+          <w:sz w:val="24"/>
+          <w:szCs w:val="24"/>
+        </w:rPr>
+        <w:t>Estocástico universal</w:t>
+      </w:r>
+      <w:r>
+        <w:rPr>
+          <w:rFonts w:ascii="Georgia" w:hAnsi="Georgia"/>
+          <w:sz w:val="24"/>
+          <w:szCs w:val="24"/>
+        </w:rPr>
+        <w:t xml:space="preserve"> y </w:t>
+      </w:r>
+      <w:r>
+        <w:rPr>
+          <w:rFonts w:ascii="Georgia" w:hAnsi="Georgia"/>
+          <w:b/>
+          <w:bCs/>
+          <w:sz w:val="24"/>
+          <w:szCs w:val="24"/>
+        </w:rPr>
+        <w:t>ruleta</w:t>
+      </w:r>
+      <w:r>
+        <w:rPr>
+          <w:rFonts w:ascii="Georgia" w:hAnsi="Georgia"/>
+          <w:sz w:val="24"/>
+          <w:szCs w:val="24"/>
+        </w:rPr>
+        <w:t>, al ser métodos que dependen m</w:t>
+      </w:r>
+      <w:r>
+        <w:rPr>
+          <w:rFonts w:ascii="Georgia" w:hAnsi="Georgia"/>
+          <w:sz w:val="24"/>
+          <w:szCs w:val="24"/>
+        </w:rPr>
+        <w:t>á</w:t>
+      </w:r>
+      <w:r>
+        <w:rPr>
+          <w:rFonts w:ascii="Georgia" w:hAnsi="Georgia"/>
+          <w:sz w:val="24"/>
+          <w:szCs w:val="24"/>
+        </w:rPr>
+        <w:t>s de la aleatoriedad dan peores resultados, pero esto se debe a que necesitan m</w:t>
+      </w:r>
+      <w:r>
+        <w:rPr>
+          <w:rFonts w:ascii="Georgia" w:hAnsi="Georgia"/>
+          <w:sz w:val="24"/>
+          <w:szCs w:val="24"/>
+        </w:rPr>
+        <w:t>á</w:t>
+      </w:r>
+      <w:r>
+        <w:rPr>
+          <w:rFonts w:ascii="Georgia" w:hAnsi="Georgia"/>
+          <w:sz w:val="24"/>
+          <w:szCs w:val="24"/>
+        </w:rPr>
+        <w:t>s generaciones para encontrar el óptimo.</w:t>
+      </w:r>
+    </w:p>
+    <w:p>
+      <w:pPr>
+        <w:jc w:val="both"/>
+        <w:rPr>
+          <w:rFonts w:ascii="Georgia" w:hAnsi="Georgia"/>
+          <w:sz w:val="24"/>
+          <w:szCs w:val="24"/>
+        </w:rPr>
+      </w:pPr>
+      <w:r>
+        <w:rPr>
+          <w:rFonts w:ascii="Georgia" w:hAnsi="Georgia"/>
+          <w:sz w:val="24"/>
+          <w:szCs w:val="24"/>
+          <w:u w:val="single"/>
+        </w:rPr>
+        <w:t>M</w:t>
+      </w:r>
+      <w:r>
+        <w:rPr>
+          <w:rFonts w:ascii="Georgia" w:hAnsi="Georgia"/>
+          <w:sz w:val="24"/>
+          <w:szCs w:val="24"/>
+          <w:u w:val="single"/>
+        </w:rPr>
+        <w:t>étodos de cruce</w:t>
+      </w:r>
+      <w:r>
+        <w:rPr>
+          <w:rFonts w:ascii="Georgia" w:hAnsi="Georgia"/>
+          <w:sz w:val="24"/>
+          <w:szCs w:val="24"/>
+          <w:u w:val="single"/>
+        </w:rPr>
+        <w:t>:</w:t>
+      </w:r>
+      <w:r>
+        <w:rPr>
+          <w:rFonts w:ascii="Georgia" w:hAnsi="Georgia"/>
+          <w:sz w:val="24"/>
+          <w:szCs w:val="24"/>
+        </w:rPr>
+        <w:t xml:space="preserve"> </w:t>
+      </w:r>
+    </w:p>
+    <w:p>
+      <w:pPr>
+        <w:pStyle w:val="Prrafodelista"/>
+        <w:numPr>
+          <w:ilvl w:val="0"/>
+          <w:numId w:val="13"/>
+        </w:numPr>
+        <w:jc w:val="both"/>
+        <w:rPr>
+          <w:rFonts w:ascii="Georgia" w:hAnsi="Georgia"/>
+          <w:sz w:val="24"/>
+          <w:szCs w:val="24"/>
+        </w:rPr>
+      </w:pPr>
+      <w:r>
+        <w:rPr>
+          <w:rFonts w:ascii="Georgia" w:hAnsi="Georgia"/>
+          <w:b/>
+          <w:bCs/>
+          <w:sz w:val="24"/>
+          <w:szCs w:val="24"/>
+        </w:rPr>
+        <w:t>OX-PP</w:t>
+      </w:r>
+      <w:r>
+        <w:rPr>
+          <w:rFonts w:ascii="Georgia" w:hAnsi="Georgia"/>
+          <w:sz w:val="24"/>
+          <w:szCs w:val="24"/>
+        </w:rPr>
+        <w:t xml:space="preserve">, </w:t>
+      </w:r>
+      <w:r>
+        <w:rPr>
+          <w:rFonts w:ascii="Georgia" w:hAnsi="Georgia"/>
+          <w:b/>
+          <w:bCs/>
+          <w:sz w:val="24"/>
+          <w:szCs w:val="24"/>
+        </w:rPr>
+        <w:t>CX</w:t>
+      </w:r>
+      <w:r>
+        <w:rPr>
+          <w:rFonts w:ascii="Georgia" w:hAnsi="Georgia"/>
+          <w:sz w:val="24"/>
+          <w:szCs w:val="24"/>
+        </w:rPr>
+        <w:t xml:space="preserve"> y </w:t>
+      </w:r>
+      <w:r>
+        <w:rPr>
+          <w:rFonts w:ascii="Georgia" w:hAnsi="Georgia"/>
+          <w:b/>
+          <w:bCs/>
+          <w:sz w:val="24"/>
+          <w:szCs w:val="24"/>
+        </w:rPr>
+        <w:t>CO</w:t>
+      </w:r>
+      <w:r>
+        <w:rPr>
+          <w:rFonts w:ascii="Georgia" w:hAnsi="Georgia"/>
+          <w:sz w:val="24"/>
+          <w:szCs w:val="24"/>
+        </w:rPr>
+        <w:t xml:space="preserve">, y </w:t>
+      </w:r>
+      <w:r>
+        <w:rPr>
+          <w:rFonts w:ascii="Georgia" w:hAnsi="Georgia"/>
+          <w:b/>
+          <w:bCs/>
+          <w:sz w:val="24"/>
+          <w:szCs w:val="24"/>
+        </w:rPr>
+        <w:t>nuestro método personalizado</w:t>
+      </w:r>
+      <w:r>
+        <w:rPr>
+          <w:rFonts w:ascii="Georgia" w:hAnsi="Georgia"/>
+          <w:sz w:val="24"/>
+          <w:szCs w:val="24"/>
+        </w:rPr>
+        <w:t xml:space="preserve">. </w:t>
+      </w:r>
+      <w:r>
+        <w:rPr>
+          <w:rFonts w:ascii="Georgia" w:hAnsi="Georgia"/>
+          <w:sz w:val="24"/>
+          <w:szCs w:val="24"/>
+        </w:rPr>
+        <w:t xml:space="preserve">Estos métodos </w:t>
+      </w:r>
+      <w:r>
+        <w:rPr>
+          <w:rFonts w:ascii="Georgia" w:hAnsi="Georgia"/>
+          <w:sz w:val="24"/>
+          <w:szCs w:val="24"/>
+        </w:rPr>
+        <w:t xml:space="preserve">cruzan los padres sin tramos, es decir, </w:t>
+      </w:r>
+      <w:r>
+        <w:rPr>
+          <w:rFonts w:ascii="Georgia" w:hAnsi="Georgia"/>
+          <w:sz w:val="24"/>
+          <w:szCs w:val="24"/>
+        </w:rPr>
+        <w:t>se intercambia</w:t>
+      </w:r>
+      <w:r>
+        <w:rPr>
+          <w:rFonts w:ascii="Georgia" w:hAnsi="Georgia"/>
+          <w:sz w:val="24"/>
+          <w:szCs w:val="24"/>
+        </w:rPr>
+        <w:t>n</w:t>
+      </w:r>
+      <w:r>
+        <w:rPr>
+          <w:rFonts w:ascii="Georgia" w:hAnsi="Georgia"/>
+          <w:sz w:val="24"/>
+          <w:szCs w:val="24"/>
+        </w:rPr>
+        <w:t xml:space="preserve"> puntos aleatorios</w:t>
+      </w:r>
+      <w:r>
+        <w:rPr>
+          <w:rFonts w:ascii="Georgia" w:hAnsi="Georgia"/>
+          <w:sz w:val="24"/>
+          <w:szCs w:val="24"/>
+        </w:rPr>
+        <w:t>, así buscando otras formas de ordenar a los aviones.</w:t>
+      </w:r>
+    </w:p>
+    <w:p>
+      <w:pPr>
+        <w:pStyle w:val="Prrafodelista"/>
+        <w:numPr>
+          <w:ilvl w:val="0"/>
+          <w:numId w:val="13"/>
+        </w:numPr>
+        <w:jc w:val="both"/>
+        <w:rPr>
+          <w:rFonts w:ascii="Georgia" w:hAnsi="Georgia"/>
+          <w:sz w:val="24"/>
+          <w:szCs w:val="24"/>
+        </w:rPr>
+      </w:pPr>
+      <w:r>
+        <w:rPr>
+          <w:rFonts w:ascii="Georgia" w:hAnsi="Georgia"/>
+          <w:b/>
+          <w:bCs/>
+          <w:sz w:val="24"/>
+          <w:szCs w:val="24"/>
+        </w:rPr>
+        <w:t xml:space="preserve">PMX </w:t>
+      </w:r>
+      <w:r>
+        <w:rPr>
+          <w:rFonts w:ascii="Georgia" w:hAnsi="Georgia"/>
+          <w:sz w:val="24"/>
+          <w:szCs w:val="24"/>
+        </w:rPr>
+        <w:t>y</w:t>
+      </w:r>
+      <w:r>
+        <w:rPr>
+          <w:rFonts w:ascii="Georgia" w:hAnsi="Georgia"/>
+          <w:b/>
+          <w:bCs/>
+          <w:sz w:val="24"/>
+          <w:szCs w:val="24"/>
+        </w:rPr>
+        <w:t xml:space="preserve"> OX</w:t>
+      </w:r>
+      <w:r>
+        <w:rPr>
+          <w:rFonts w:ascii="Georgia" w:hAnsi="Georgia"/>
+          <w:sz w:val="24"/>
+          <w:szCs w:val="24"/>
+        </w:rPr>
+        <w:t xml:space="preserve">, cruzan los padres usando tramos, por lo que al importar el orden cambia mucho el individuo. </w:t>
+      </w:r>
+    </w:p>
+    <w:p>
+      <w:pPr>
+        <w:jc w:val="both"/>
+        <w:rPr>
+          <w:rFonts w:ascii="Georgia" w:hAnsi="Georgia"/>
+          <w:sz w:val="24"/>
+          <w:szCs w:val="24"/>
+        </w:rPr>
+      </w:pPr>
+      <w:r>
+        <w:rPr>
+          <w:rFonts w:ascii="Georgia" w:hAnsi="Georgia"/>
+          <w:sz w:val="24"/>
+          <w:szCs w:val="24"/>
+        </w:rPr>
+        <w:t xml:space="preserve">Los </w:t>
+      </w:r>
+      <w:r>
+        <w:rPr>
+          <w:rFonts w:ascii="Georgia" w:hAnsi="Georgia"/>
+          <w:sz w:val="24"/>
+          <w:szCs w:val="24"/>
+          <w:u w:val="single"/>
+        </w:rPr>
+        <w:t>métodos de mutación</w:t>
+      </w:r>
+      <w:r>
+        <w:rPr>
+          <w:rFonts w:ascii="Georgia" w:hAnsi="Georgia"/>
+          <w:sz w:val="24"/>
+          <w:szCs w:val="24"/>
+        </w:rPr>
+        <w:t xml:space="preserve"> de </w:t>
+      </w:r>
+      <w:r>
+        <w:rPr>
+          <w:rFonts w:ascii="Georgia" w:hAnsi="Georgia"/>
+          <w:b/>
+          <w:bCs/>
+          <w:sz w:val="24"/>
+          <w:szCs w:val="24"/>
+        </w:rPr>
+        <w:t>inserción, intercambio</w:t>
+      </w:r>
+      <w:r>
+        <w:rPr>
+          <w:rFonts w:ascii="Georgia" w:hAnsi="Georgia"/>
+          <w:sz w:val="24"/>
+          <w:szCs w:val="24"/>
+        </w:rPr>
+        <w:t xml:space="preserve"> funcionan muy bien para la mayoría de las combinaciones. </w:t>
+      </w:r>
+      <w:r>
+        <w:rPr>
+          <w:rFonts w:ascii="Georgia" w:hAnsi="Georgia"/>
+          <w:b/>
+          <w:bCs/>
+          <w:sz w:val="24"/>
+          <w:szCs w:val="24"/>
+        </w:rPr>
+        <w:t>Heurística</w:t>
+      </w:r>
+      <w:r>
+        <w:rPr>
+          <w:rFonts w:ascii="Georgia" w:hAnsi="Georgia"/>
+          <w:sz w:val="24"/>
+          <w:szCs w:val="24"/>
+        </w:rPr>
+        <w:t xml:space="preserve"> funciona mejor para los métodos de selección con peores resultados</w:t>
+      </w:r>
+      <w:r>
+        <w:rPr>
+          <w:rFonts w:ascii="Georgia" w:hAnsi="Georgia"/>
+          <w:sz w:val="24"/>
+          <w:szCs w:val="24"/>
+        </w:rPr>
+        <w:t>, y para los que mejores resultados da los empeora</w:t>
+      </w:r>
+      <w:r>
+        <w:rPr>
+          <w:rFonts w:ascii="Georgia" w:hAnsi="Georgia"/>
+          <w:sz w:val="24"/>
+          <w:szCs w:val="24"/>
+        </w:rPr>
+        <w:t xml:space="preserve">. El método de </w:t>
+      </w:r>
+      <w:r>
+        <w:rPr>
+          <w:rFonts w:ascii="Georgia" w:hAnsi="Georgia"/>
+          <w:b/>
+          <w:bCs/>
+          <w:sz w:val="24"/>
+          <w:szCs w:val="24"/>
+        </w:rPr>
+        <w:t>inversión</w:t>
+      </w:r>
+      <w:r>
+        <w:rPr>
+          <w:rFonts w:ascii="Georgia" w:hAnsi="Georgia"/>
+          <w:sz w:val="24"/>
+          <w:szCs w:val="24"/>
+        </w:rPr>
+        <w:t xml:space="preserve"> le pasa lo mismo que con los de cruce, al cambiar por completo un tramo no mejora tanto como los otros.</w:t>
+      </w:r>
+      <w:r>
+        <w:rPr>
+          <w:rFonts w:ascii="Georgia" w:hAnsi="Georgia"/>
+          <w:sz w:val="24"/>
+          <w:szCs w:val="24"/>
+        </w:rPr>
+        <w:t xml:space="preserve"> En </w:t>
+      </w:r>
+      <w:proofErr w:type="gramStart"/>
+      <w:r>
+        <w:rPr>
+          <w:rFonts w:ascii="Georgia" w:hAnsi="Georgia"/>
+          <w:sz w:val="24"/>
+          <w:szCs w:val="24"/>
+        </w:rPr>
+        <w:t>cambio</w:t>
+      </w:r>
+      <w:proofErr w:type="gramEnd"/>
+      <w:r>
+        <w:rPr>
+          <w:rFonts w:ascii="Georgia" w:hAnsi="Georgia"/>
+          <w:sz w:val="24"/>
+          <w:szCs w:val="24"/>
+        </w:rPr>
+        <w:t xml:space="preserve"> nuestro </w:t>
+      </w:r>
+      <w:r>
+        <w:rPr>
+          <w:rFonts w:ascii="Georgia" w:hAnsi="Georgia"/>
+          <w:b/>
+          <w:bCs/>
+          <w:sz w:val="24"/>
+          <w:szCs w:val="24"/>
+        </w:rPr>
+        <w:t>método personalizado</w:t>
+      </w:r>
+      <w:r>
+        <w:rPr>
+          <w:rFonts w:ascii="Georgia" w:hAnsi="Georgia"/>
+          <w:sz w:val="24"/>
+          <w:szCs w:val="24"/>
+        </w:rPr>
+        <w:t xml:space="preserve"> al cambiar un tramo entero de forma aleatoria y buscar otras opciones, si da buenos resultados.</w:t>
+      </w:r>
+    </w:p>
+    <w:p>
+      <w:pPr>
+        <w:jc w:val="both"/>
+        <w:rPr>
+          <w:rFonts w:ascii="Georgia" w:hAnsi="Georgia"/>
+          <w:sz w:val="24"/>
+          <w:szCs w:val="24"/>
+        </w:rPr>
+      </w:pPr>
+    </w:p>
+    <w:p>
+      <w:pPr>
+        <w:jc w:val="both"/>
+        <w:rPr>
+          <w:rFonts w:ascii="Georgia" w:hAnsi="Georgia"/>
+          <w:sz w:val="24"/>
+          <w:szCs w:val="24"/>
+        </w:rPr>
+      </w:pPr>
+      <w:r>
+        <w:rPr>
+          <w:rFonts w:ascii="Georgia" w:hAnsi="Georgia"/>
+          <w:sz w:val="24"/>
+          <w:szCs w:val="24"/>
+        </w:rPr>
+        <w:t>Para concluir la peor combinación que hemos observado es ruleta con OX con inversión. Necesita muchas generaciones para dar buenos resultados.</w:t>
+      </w:r>
       <w:r>
         <w:br w:type="page"/>
       </w:r>
@@ -4908,9 +7410,9 @@
           <w:szCs w:val="32"/>
         </w:rPr>
       </w:pPr>
-      <w:bookmarkStart w:id="11" w:name="_mw9tp3hpl47e" w:colFirst="0" w:colLast="0"/>
-      <w:bookmarkStart w:id="12" w:name="_Toc161767708"/>
-      <w:bookmarkEnd w:id="11"/>
+      <w:bookmarkStart w:id="14" w:name="_mw9tp3hpl47e" w:colFirst="0" w:colLast="0"/>
+      <w:bookmarkStart w:id="15" w:name="_Toc161907486"/>
+      <w:bookmarkEnd w:id="14"/>
       <w:r>
         <w:rPr>
           <w:rFonts w:ascii="Georgia" w:eastAsia="Georgia" w:hAnsi="Georgia" w:cs="Georgia"/>
@@ -4921,7 +7423,7 @@
         <w:lastRenderedPageBreak/>
         <w:t>5. Guía de Uso</w:t>
       </w:r>
-      <w:bookmarkEnd w:id="12"/>
+      <w:bookmarkEnd w:id="15"/>
     </w:p>
     <w:p>
       <w:pPr>
@@ -4988,7 +7490,7 @@
       </w:pPr>
       <w:r>
         <w:rPr>
-          <w:rFonts w:ascii="Cardo" w:eastAsia="Cardo" w:hAnsi="Cardo" w:cs="Cardo"/>
+          <w:rFonts w:ascii="Georgia" w:eastAsia="Cardo" w:hAnsi="Georgia" w:cs="Cardo"/>
           <w:sz w:val="24"/>
           <w:szCs w:val="24"/>
         </w:rPr>
@@ -4997,7 +7499,7 @@
       <w:proofErr w:type="spellStart"/>
       <w:r>
         <w:rPr>
-          <w:rFonts w:ascii="Cardo" w:eastAsia="Cardo" w:hAnsi="Cardo" w:cs="Cardo"/>
+          <w:rFonts w:ascii="Georgia" w:eastAsia="Cardo" w:hAnsi="Georgia" w:cs="Cardo"/>
           <w:sz w:val="24"/>
           <w:szCs w:val="24"/>
         </w:rPr>
@@ -5006,16 +7508,50 @@
       <w:proofErr w:type="spellEnd"/>
       <w:r>
         <w:rPr>
-          <w:rFonts w:ascii="Cardo" w:eastAsia="Cardo" w:hAnsi="Cardo" w:cs="Cardo"/>
-          <w:sz w:val="24"/>
-          <w:szCs w:val="24"/>
-        </w:rPr>
-        <w:t xml:space="preserve">” del proyecto →”Java </w:t>
+          <w:rFonts w:ascii="Georgia" w:eastAsia="Cardo" w:hAnsi="Georgia" w:cs="Cardo"/>
+          <w:sz w:val="24"/>
+          <w:szCs w:val="24"/>
+        </w:rPr>
+        <w:t xml:space="preserve">” del proyecto </w:t>
+      </w:r>
+      <w:proofErr w:type="gramStart"/>
+      <w:r>
+        <w:rPr>
+          <w:rFonts w:ascii="Times New Roman" w:eastAsia="Cardo" w:hAnsi="Times New Roman" w:cs="Times New Roman"/>
+          <w:sz w:val="24"/>
+          <w:szCs w:val="24"/>
+        </w:rPr>
+        <w:t>→</w:t>
+      </w:r>
+      <w:r>
+        <w:rPr>
+          <w:rFonts w:ascii="Georgia" w:eastAsia="Cardo" w:hAnsi="Georgia" w:cs="Georgia"/>
+          <w:sz w:val="24"/>
+          <w:szCs w:val="24"/>
+        </w:rPr>
+        <w:t>”</w:t>
+      </w:r>
+      <w:r>
+        <w:rPr>
+          <w:rFonts w:ascii="Georgia" w:eastAsia="Cardo" w:hAnsi="Georgia" w:cs="Cardo"/>
+          <w:sz w:val="24"/>
+          <w:szCs w:val="24"/>
+        </w:rPr>
+        <w:t>Java</w:t>
+      </w:r>
+      <w:proofErr w:type="gramEnd"/>
+      <w:r>
+        <w:rPr>
+          <w:rFonts w:ascii="Georgia" w:eastAsia="Cardo" w:hAnsi="Georgia" w:cs="Cardo"/>
+          <w:sz w:val="24"/>
+          <w:szCs w:val="24"/>
+        </w:rPr>
+        <w:t xml:space="preserve"> </w:t>
       </w:r>
       <w:proofErr w:type="spellStart"/>
       <w:r>
         <w:rPr>
-          <w:rFonts w:ascii="Cardo" w:eastAsia="Cardo" w:hAnsi="Cardo" w:cs="Cardo"/>
+          <w:rFonts w:ascii="Georgia" w:eastAsia="Cardo" w:hAnsi="Georgia" w:cs="Cardo"/>
           <w:sz w:val="24"/>
           <w:szCs w:val="24"/>
         </w:rPr>
@@ -5024,7 +7560,7 @@
       <w:proofErr w:type="spellEnd"/>
       <w:r>
         <w:rPr>
-          <w:rFonts w:ascii="Cardo" w:eastAsia="Cardo" w:hAnsi="Cardo" w:cs="Cardo"/>
+          <w:rFonts w:ascii="Georgia" w:eastAsia="Cardo" w:hAnsi="Georgia" w:cs="Cardo"/>
           <w:sz w:val="24"/>
           <w:szCs w:val="24"/>
         </w:rPr>
@@ -5033,7 +7569,7 @@
       <w:proofErr w:type="spellStart"/>
       <w:r>
         <w:rPr>
-          <w:rFonts w:ascii="Cardo" w:eastAsia="Cardo" w:hAnsi="Cardo" w:cs="Cardo"/>
+          <w:rFonts w:ascii="Georgia" w:eastAsia="Cardo" w:hAnsi="Georgia" w:cs="Cardo"/>
           <w:sz w:val="24"/>
           <w:szCs w:val="24"/>
         </w:rPr>
@@ -5042,16 +7578,48 @@
       <w:proofErr w:type="spellEnd"/>
       <w:r>
         <w:rPr>
-          <w:rFonts w:ascii="Cardo" w:eastAsia="Cardo" w:hAnsi="Cardo" w:cs="Cardo"/>
-          <w:sz w:val="24"/>
-          <w:szCs w:val="24"/>
-        </w:rPr>
-        <w:t>” → “</w:t>
+          <w:rFonts w:ascii="Georgia" w:eastAsia="Cardo" w:hAnsi="Georgia" w:cs="Georgia"/>
+          <w:sz w:val="24"/>
+          <w:szCs w:val="24"/>
+        </w:rPr>
+        <w:t>”</w:t>
+      </w:r>
+      <w:r>
+        <w:rPr>
+          <w:rFonts w:ascii="Georgia" w:eastAsia="Cardo" w:hAnsi="Georgia" w:cs="Cardo"/>
+          <w:sz w:val="24"/>
+          <w:szCs w:val="24"/>
+        </w:rPr>
+        <w:t xml:space="preserve"> </w:t>
+      </w:r>
+      <w:r>
+        <w:rPr>
+          <w:rFonts w:ascii="Times New Roman" w:eastAsia="Cardo" w:hAnsi="Times New Roman" w:cs="Times New Roman"/>
+          <w:sz w:val="24"/>
+          <w:szCs w:val="24"/>
+        </w:rPr>
+        <w:t>→</w:t>
+      </w:r>
+      <w:r>
+        <w:rPr>
+          <w:rFonts w:ascii="Georgia" w:eastAsia="Cardo" w:hAnsi="Georgia" w:cs="Cardo"/>
+          <w:sz w:val="24"/>
+          <w:szCs w:val="24"/>
+        </w:rPr>
+        <w:t xml:space="preserve"> </w:t>
+      </w:r>
+      <w:r>
+        <w:rPr>
+          <w:rFonts w:ascii="Georgia" w:eastAsia="Cardo" w:hAnsi="Georgia" w:cs="Georgia"/>
+          <w:sz w:val="24"/>
+          <w:szCs w:val="24"/>
+        </w:rPr>
+        <w:t>“</w:t>
       </w:r>
       <w:proofErr w:type="spellStart"/>
       <w:r>
         <w:rPr>
-          <w:rFonts w:ascii="Cardo" w:eastAsia="Cardo" w:hAnsi="Cardo" w:cs="Cardo"/>
+          <w:rFonts w:ascii="Georgia" w:eastAsia="Cardo" w:hAnsi="Georgia" w:cs="Cardo"/>
           <w:sz w:val="24"/>
           <w:szCs w:val="24"/>
         </w:rPr>
@@ -5060,16 +7628,48 @@
       <w:proofErr w:type="spellEnd"/>
       <w:r>
         <w:rPr>
-          <w:rFonts w:ascii="Cardo" w:eastAsia="Cardo" w:hAnsi="Cardo" w:cs="Cardo"/>
-          <w:sz w:val="24"/>
-          <w:szCs w:val="24"/>
-        </w:rPr>
-        <w:t>” → “</w:t>
+          <w:rFonts w:ascii="Georgia" w:eastAsia="Cardo" w:hAnsi="Georgia" w:cs="Georgia"/>
+          <w:sz w:val="24"/>
+          <w:szCs w:val="24"/>
+        </w:rPr>
+        <w:t>”</w:t>
+      </w:r>
+      <w:r>
+        <w:rPr>
+          <w:rFonts w:ascii="Georgia" w:eastAsia="Cardo" w:hAnsi="Georgia" w:cs="Cardo"/>
+          <w:sz w:val="24"/>
+          <w:szCs w:val="24"/>
+        </w:rPr>
+        <w:t xml:space="preserve"> </w:t>
+      </w:r>
+      <w:r>
+        <w:rPr>
+          <w:rFonts w:ascii="Times New Roman" w:eastAsia="Cardo" w:hAnsi="Times New Roman" w:cs="Times New Roman"/>
+          <w:sz w:val="24"/>
+          <w:szCs w:val="24"/>
+        </w:rPr>
+        <w:t>→</w:t>
+      </w:r>
+      <w:r>
+        <w:rPr>
+          <w:rFonts w:ascii="Georgia" w:eastAsia="Cardo" w:hAnsi="Georgia" w:cs="Cardo"/>
+          <w:sz w:val="24"/>
+          <w:szCs w:val="24"/>
+        </w:rPr>
+        <w:t xml:space="preserve"> </w:t>
+      </w:r>
+      <w:r>
+        <w:rPr>
+          <w:rFonts w:ascii="Georgia" w:eastAsia="Cardo" w:hAnsi="Georgia" w:cs="Georgia"/>
+          <w:sz w:val="24"/>
+          <w:szCs w:val="24"/>
+        </w:rPr>
+        <w:t>“</w:t>
       </w:r>
       <w:proofErr w:type="spellStart"/>
       <w:r>
         <w:rPr>
-          <w:rFonts w:ascii="Cardo" w:eastAsia="Cardo" w:hAnsi="Cardo" w:cs="Cardo"/>
+          <w:rFonts w:ascii="Georgia" w:eastAsia="Cardo" w:hAnsi="Georgia" w:cs="Cardo"/>
           <w:sz w:val="24"/>
           <w:szCs w:val="24"/>
         </w:rPr>
@@ -5078,7 +7678,7 @@
       <w:proofErr w:type="spellEnd"/>
       <w:r>
         <w:rPr>
-          <w:rFonts w:ascii="Cardo" w:eastAsia="Cardo" w:hAnsi="Cardo" w:cs="Cardo"/>
+          <w:rFonts w:ascii="Georgia" w:eastAsia="Cardo" w:hAnsi="Georgia" w:cs="Cardo"/>
           <w:sz w:val="24"/>
           <w:szCs w:val="24"/>
         </w:rPr>
@@ -5087,7 +7687,7 @@
       <w:proofErr w:type="spellStart"/>
       <w:r>
         <w:rPr>
-          <w:rFonts w:ascii="Cardo" w:eastAsia="Cardo" w:hAnsi="Cardo" w:cs="Cardo"/>
+          <w:rFonts w:ascii="Georgia" w:eastAsia="Cardo" w:hAnsi="Georgia" w:cs="Cardo"/>
           <w:sz w:val="24"/>
           <w:szCs w:val="24"/>
         </w:rPr>
@@ -5096,7 +7696,7 @@
       <w:proofErr w:type="spellEnd"/>
       <w:r>
         <w:rPr>
-          <w:rFonts w:ascii="Cardo" w:eastAsia="Cardo" w:hAnsi="Cardo" w:cs="Cardo"/>
+          <w:rFonts w:ascii="Georgia" w:eastAsia="Cardo" w:hAnsi="Georgia" w:cs="Cardo"/>
           <w:sz w:val="24"/>
           <w:szCs w:val="24"/>
         </w:rPr>
@@ -5105,7 +7705,7 @@
       <w:proofErr w:type="spellStart"/>
       <w:r>
         <w:rPr>
-          <w:rFonts w:ascii="Cardo" w:eastAsia="Cardo" w:hAnsi="Cardo" w:cs="Cardo"/>
+          <w:rFonts w:ascii="Georgia" w:eastAsia="Cardo" w:hAnsi="Georgia" w:cs="Cardo"/>
           <w:sz w:val="24"/>
           <w:szCs w:val="24"/>
         </w:rPr>
@@ -5114,16 +7714,24 @@
       <w:proofErr w:type="spellEnd"/>
       <w:r>
         <w:rPr>
-          <w:rFonts w:ascii="Cardo" w:eastAsia="Cardo" w:hAnsi="Cardo" w:cs="Cardo"/>
-          <w:sz w:val="24"/>
-          <w:szCs w:val="24"/>
-        </w:rPr>
-        <w:t xml:space="preserve">”. E incluir el jmathplot.jar de la carpeta </w:t>
+          <w:rFonts w:ascii="Georgia" w:eastAsia="Cardo" w:hAnsi="Georgia" w:cs="Georgia"/>
+          <w:sz w:val="24"/>
+          <w:szCs w:val="24"/>
+        </w:rPr>
+        <w:t>”</w:t>
+      </w:r>
+      <w:r>
+        <w:rPr>
+          <w:rFonts w:ascii="Georgia" w:eastAsia="Cardo" w:hAnsi="Georgia" w:cs="Cardo"/>
+          <w:sz w:val="24"/>
+          <w:szCs w:val="24"/>
+        </w:rPr>
+        <w:t xml:space="preserve">. E incluir el jmathplot.jar de la carpeta </w:t>
       </w:r>
       <w:proofErr w:type="spellStart"/>
       <w:r>
         <w:rPr>
-          <w:rFonts w:ascii="Cardo" w:eastAsia="Cardo" w:hAnsi="Cardo" w:cs="Cardo"/>
+          <w:rFonts w:ascii="Georgia" w:eastAsia="Cardo" w:hAnsi="Georgia" w:cs="Cardo"/>
           <w:sz w:val="24"/>
           <w:szCs w:val="24"/>
         </w:rPr>
@@ -5132,7 +7740,7 @@
       <w:proofErr w:type="spellEnd"/>
       <w:r>
         <w:rPr>
-          <w:rFonts w:ascii="Cardo" w:eastAsia="Cardo" w:hAnsi="Cardo" w:cs="Cardo"/>
+          <w:rFonts w:ascii="Georgia" w:eastAsia="Cardo" w:hAnsi="Georgia" w:cs="Cardo"/>
           <w:sz w:val="24"/>
           <w:szCs w:val="24"/>
         </w:rPr>
@@ -5506,6 +8114,8 @@
         <w:jc w:val="both"/>
         <w:rPr>
           <w:rFonts w:ascii="Georgia" w:eastAsia="Georgia" w:hAnsi="Georgia" w:cs="Georgia"/>
+          <w:sz w:val="32"/>
+          <w:szCs w:val="32"/>
         </w:rPr>
       </w:pPr>
       <w:r>
@@ -5516,6 +8126,20 @@
         </w:rPr>
         <w:t>Run: Botón de la derecha. Se usa para ejecutar el programa con los valores asignados en los componentes mencionados anteriormente.</w:t>
       </w:r>
+      <w:bookmarkStart w:id="16" w:name="_jirqoq8zt8rb" w:colFirst="0" w:colLast="0"/>
+      <w:bookmarkEnd w:id="16"/>
+    </w:p>
+    <w:p>
+      <w:pPr>
+        <w:spacing w:after="0" w:line="276" w:lineRule="auto"/>
+        <w:ind w:left="360"/>
+        <w:jc w:val="both"/>
+        <w:rPr>
+          <w:rFonts w:ascii="Georgia" w:eastAsia="Georgia" w:hAnsi="Georgia" w:cs="Georgia"/>
+          <w:sz w:val="32"/>
+          <w:szCs w:val="32"/>
+        </w:rPr>
+      </w:pPr>
     </w:p>
     <w:p>
       <w:pPr>
@@ -5527,9 +8151,7 @@
           <w:szCs w:val="32"/>
         </w:rPr>
       </w:pPr>
-      <w:bookmarkStart w:id="13" w:name="_jirqoq8zt8rb" w:colFirst="0" w:colLast="0"/>
-      <w:bookmarkStart w:id="14" w:name="_Toc161767709"/>
-      <w:bookmarkEnd w:id="13"/>
+      <w:bookmarkStart w:id="17" w:name="_Toc161907487"/>
       <w:r>
         <w:rPr>
           <w:rFonts w:ascii="Georgia" w:eastAsia="Georgia" w:hAnsi="Georgia" w:cs="Georgia"/>
@@ -5539,30 +8161,30 @@
         </w:rPr>
         <w:t>6. Reparto de Tareas</w:t>
       </w:r>
-      <w:bookmarkEnd w:id="14"/>
-    </w:p>
-    <w:p>
-      <w:pPr>
-        <w:jc w:val="both"/>
-        <w:rPr>
-          <w:rFonts w:ascii="Georgia" w:eastAsia="Georgia" w:hAnsi="Georgia" w:cs="Georgia"/>
-          <w:sz w:val="24"/>
-          <w:szCs w:val="24"/>
-        </w:rPr>
-      </w:pPr>
+      <w:bookmarkEnd w:id="17"/>
     </w:p>
     <w:p>
       <w:pPr>
         <w:spacing w:after="0" w:line="240" w:lineRule="auto"/>
+        <w:jc w:val="both"/>
         <w:rPr>
           <w:rFonts w:ascii="Georgia" w:eastAsia="Times New Roman" w:hAnsi="Georgia" w:cs="Times New Roman"/>
           <w:kern w:val="0"/>
           <w:sz w:val="24"/>
           <w:szCs w:val="24"/>
+          <w:u w:val="single"/>
           <w:lang w:eastAsia="es-ES"/>
           <w14:ligatures w14:val="none"/>
         </w:rPr>
       </w:pPr>
+      <w:r>
+        <w:rPr>
+          <w:rFonts w:ascii="Georgia" w:eastAsia="Georgia" w:hAnsi="Georgia" w:cs="Georgia"/>
+          <w:sz w:val="24"/>
+          <w:szCs w:val="24"/>
+        </w:rPr>
+        <w:t>David ha hecho todos los cruces menos el personalizado, así como las tres primeras mutaciones. Daniel ha solucionado los problemas de ruleta y truncamiento de la práctica anterior, los métodos de cruce y mutación restantes y el JDialog con los resultados de las ejecuciones (asignaciones de vuelos a pistas). Las mejoras las hemos implementado juntos en el laboratorio.</w:t>
+      </w:r>
     </w:p>
     <w:sectPr>
       <w:pgSz w:w="11906" w:h="16838"/>
@@ -5719,6 +8341,92 @@
 <file path=word/numbering.xml><?xml version="1.0" encoding="utf-8"?>
 <w:numbering xmlns:wpc="http://schemas.microsoft.com/office/word/2010/wordprocessingCanvas" xmlns:cx="http://schemas.microsoft.com/office/drawing/2014/chartex" xmlns:cx1="http://schemas.microsoft.com/office/drawing/2015/9/8/chartex" xmlns:cx2="http://schemas.microsoft.com/office/drawing/2015/10/21/chartex" xmlns:cx3="http://schemas.microsoft.com/office/drawing/2016/5/9/chartex" xmlns:cx4="http://schemas.microsoft.com/office/drawing/2016/5/10/chartex" xmlns:cx5="http://schemas.microsoft.com/office/drawing/2016/5/11/chartex" xmlns:cx6="http://schemas.microsoft.com/office/drawing/2016/5/12/chartex" xmlns:cx7="http://schemas.microsoft.com/office/drawing/2016/5/13/chartex" xmlns:cx8="http://schemas.microsoft.com/office/drawing/2016/5/14/chartex" xmlns:mc="http://schemas.openxmlformats.org/markup-compatibility/2006" xmlns:aink="http://schemas.microsoft.com/office/drawing/2016/ink" xmlns:am3d="http://schemas.microsoft.com/office/drawing/2017/model3d" xmlns:o="urn:schemas-microsoft-com:office:office" xmlns:oel="http://schemas.microsoft.com/office/2019/extlst" xmlns:r="http://schemas.openxmlformats.org/officeDocument/2006/relationships" xmlns:m="http://schemas.openxmlformats.org/officeDocument/2006/math" xmlns:v="urn:schemas-microsoft-com:vml" xmlns:wp14="http://schemas.microsoft.com/office/word/2010/wordprocessingDrawing" xmlns:wp="http://schemas.openxmlformats.org/drawingml/2006/wordprocessingDrawing" xmlns:w10="urn:schemas-microsoft-com:office:word" xmlns:w="http://schemas.openxmlformats.org/wordprocessingml/2006/main" xmlns:w14="http://schemas.microsoft.com/office/word/2010/wordml" xmlns:w15="http://schemas.microsoft.com/office/word/2012/wordml" xmlns:w16cex="http://schemas.microsoft.com/office/word/2018/wordml/cex" xmlns:w16cid="http://schemas.microsoft.com/office/word/2016/wordml/cid" xmlns:w16="http://schemas.microsoft.com/office/word/2018/wordml" xmlns:w16sdtdh="http://schemas.microsoft.com/office/word/2020/wordml/sdtdatahash" xmlns:w16se="http://schemas.microsoft.com/office/word/2015/wordml/symex" xmlns:wpg="http://schemas.microsoft.com/office/word/2010/wordprocessingGroup" xmlns:wpi="http://schemas.microsoft.com/office/word/2010/wordprocessingInk" xmlns:wne="http://schemas.microsoft.com/office/word/2006/wordml" xmlns:wps="http://schemas.microsoft.com/office/word/2010/wordprocessingShape" mc:Ignorable="w14 w15 w16se w16cid w16 w16cex w16sdtdh wp14">
   <w:abstractNum w:abstractNumId="0" w15:restartNumberingAfterBreak="0">
+    <w:nsid w:val="0B0E3D81"/>
+    <w:multiLevelType w:val="hybridMultilevel"/>
+    <w:tmpl w:val="9C00599C"/>
+    <w:lvl w:ilvl="0" w:tplc="0C0A000F">
+      <w:start w:val="1"/>
+      <w:numFmt w:val="decimal"/>
+      <w:lvlText w:val="%1."/>
+      <w:lvlJc w:val="left"/>
+      <w:pPr>
+        <w:ind w:left="3192" w:hanging="360"/>
+      </w:pPr>
+    </w:lvl>
+    <w:lvl w:ilvl="1" w:tplc="0C0A0019" w:tentative="1">
+      <w:start w:val="1"/>
+      <w:numFmt w:val="lowerLetter"/>
+      <w:lvlText w:val="%2."/>
+      <w:lvlJc w:val="left"/>
+      <w:pPr>
+        <w:ind w:left="3912" w:hanging="360"/>
+      </w:pPr>
+    </w:lvl>
+    <w:lvl w:ilvl="2" w:tplc="0C0A001B" w:tentative="1">
+      <w:start w:val="1"/>
+      <w:numFmt w:val="lowerRoman"/>
+      <w:lvlText w:val="%3."/>
+      <w:lvlJc w:val="right"/>
+      <w:pPr>
+        <w:ind w:left="4632" w:hanging="180"/>
+      </w:pPr>
+    </w:lvl>
+    <w:lvl w:ilvl="3" w:tplc="0C0A000F" w:tentative="1">
+      <w:start w:val="1"/>
+      <w:numFmt w:val="decimal"/>
+      <w:lvlText w:val="%4."/>
+      <w:lvlJc w:val="left"/>
+      <w:pPr>
+        <w:ind w:left="5352" w:hanging="360"/>
+      </w:pPr>
+    </w:lvl>
+    <w:lvl w:ilvl="4" w:tplc="0C0A0019" w:tentative="1">
+      <w:start w:val="1"/>
+      <w:numFmt w:val="lowerLetter"/>
+      <w:lvlText w:val="%5."/>
+      <w:lvlJc w:val="left"/>
+      <w:pPr>
+        <w:ind w:left="6072" w:hanging="360"/>
+      </w:pPr>
+    </w:lvl>
+    <w:lvl w:ilvl="5" w:tplc="0C0A001B" w:tentative="1">
+      <w:start w:val="1"/>
+      <w:numFmt w:val="lowerRoman"/>
+      <w:lvlText w:val="%6."/>
+      <w:lvlJc w:val="right"/>
+      <w:pPr>
+        <w:ind w:left="6792" w:hanging="180"/>
+      </w:pPr>
+    </w:lvl>
+    <w:lvl w:ilvl="6" w:tplc="0C0A000F" w:tentative="1">
+      <w:start w:val="1"/>
+      <w:numFmt w:val="decimal"/>
+      <w:lvlText w:val="%7."/>
+      <w:lvlJc w:val="left"/>
+      <w:pPr>
+        <w:ind w:left="7512" w:hanging="360"/>
+      </w:pPr>
+    </w:lvl>
+    <w:lvl w:ilvl="7" w:tplc="0C0A0019" w:tentative="1">
+      <w:start w:val="1"/>
+      <w:numFmt w:val="lowerLetter"/>
+      <w:lvlText w:val="%8."/>
+      <w:lvlJc w:val="left"/>
+      <w:pPr>
+        <w:ind w:left="8232" w:hanging="360"/>
+      </w:pPr>
+    </w:lvl>
+    <w:lvl w:ilvl="8" w:tplc="0C0A001B" w:tentative="1">
+      <w:start w:val="1"/>
+      <w:numFmt w:val="lowerRoman"/>
+      <w:lvlText w:val="%9."/>
+      <w:lvlJc w:val="right"/>
+      <w:pPr>
+        <w:ind w:left="8952" w:hanging="180"/>
+      </w:pPr>
+    </w:lvl>
+  </w:abstractNum>
+  <w:abstractNum w:abstractNumId="1" w15:restartNumberingAfterBreak="0">
     <w:nsid w:val="13D46729"/>
     <w:multiLevelType w:val="hybridMultilevel"/>
     <w:tmpl w:val="A0100BD6"/>
@@ -5831,7 +8539,7 @@
       </w:rPr>
     </w:lvl>
   </w:abstractNum>
-  <w:abstractNum w:abstractNumId="1" w15:restartNumberingAfterBreak="0">
+  <w:abstractNum w:abstractNumId="2" w15:restartNumberingAfterBreak="0">
     <w:nsid w:val="1758489B"/>
     <w:multiLevelType w:val="multilevel"/>
     <w:tmpl w:val="4D564F16"/>
@@ -5944,7 +8652,7 @@
       </w:rPr>
     </w:lvl>
   </w:abstractNum>
-  <w:abstractNum w:abstractNumId="2" w15:restartNumberingAfterBreak="0">
+  <w:abstractNum w:abstractNumId="3" w15:restartNumberingAfterBreak="0">
     <w:nsid w:val="18EA0C67"/>
     <w:multiLevelType w:val="multilevel"/>
     <w:tmpl w:val="F3C8F50C"/>
@@ -6093,7 +8801,7 @@
       </w:rPr>
     </w:lvl>
   </w:abstractNum>
-  <w:abstractNum w:abstractNumId="3" w15:restartNumberingAfterBreak="0">
+  <w:abstractNum w:abstractNumId="4" w15:restartNumberingAfterBreak="0">
     <w:nsid w:val="1A3E6E3F"/>
     <w:multiLevelType w:val="multilevel"/>
     <w:tmpl w:val="4B32463E"/>
@@ -6208,7 +8916,7 @@
       </w:rPr>
     </w:lvl>
   </w:abstractNum>
-  <w:abstractNum w:abstractNumId="4" w15:restartNumberingAfterBreak="0">
+  <w:abstractNum w:abstractNumId="5" w15:restartNumberingAfterBreak="0">
     <w:nsid w:val="21D46980"/>
     <w:multiLevelType w:val="multilevel"/>
     <w:tmpl w:val="2836F8A0"/>
@@ -6323,7 +9031,7 @@
       </w:rPr>
     </w:lvl>
   </w:abstractNum>
-  <w:abstractNum w:abstractNumId="5" w15:restartNumberingAfterBreak="0">
+  <w:abstractNum w:abstractNumId="6" w15:restartNumberingAfterBreak="0">
     <w:nsid w:val="28311F0E"/>
     <w:multiLevelType w:val="hybridMultilevel"/>
     <w:tmpl w:val="429E3640"/>
@@ -6414,7 +9122,7 @@
       </w:pPr>
     </w:lvl>
   </w:abstractNum>
-  <w:abstractNum w:abstractNumId="6" w15:restartNumberingAfterBreak="0">
+  <w:abstractNum w:abstractNumId="7" w15:restartNumberingAfterBreak="0">
     <w:nsid w:val="36092CCD"/>
     <w:multiLevelType w:val="hybridMultilevel"/>
     <w:tmpl w:val="5DB664CE"/>
@@ -6505,7 +9213,7 @@
       </w:pPr>
     </w:lvl>
   </w:abstractNum>
-  <w:abstractNum w:abstractNumId="7" w15:restartNumberingAfterBreak="0">
+  <w:abstractNum w:abstractNumId="8" w15:restartNumberingAfterBreak="0">
     <w:nsid w:val="377A7FB1"/>
     <w:multiLevelType w:val="multilevel"/>
     <w:tmpl w:val="6BF2B99E"/>
@@ -6620,7 +9328,7 @@
       </w:rPr>
     </w:lvl>
   </w:abstractNum>
-  <w:abstractNum w:abstractNumId="8" w15:restartNumberingAfterBreak="0">
+  <w:abstractNum w:abstractNumId="9" w15:restartNumberingAfterBreak="0">
     <w:nsid w:val="395114F2"/>
     <w:multiLevelType w:val="hybridMultilevel"/>
     <w:tmpl w:val="562C68BE"/>
@@ -6735,7 +9443,7 @@
       </w:rPr>
     </w:lvl>
   </w:abstractNum>
-  <w:abstractNum w:abstractNumId="9" w15:restartNumberingAfterBreak="0">
+  <w:abstractNum w:abstractNumId="10" w15:restartNumberingAfterBreak="0">
     <w:nsid w:val="3E8D792D"/>
     <w:multiLevelType w:val="multilevel"/>
     <w:tmpl w:val="0456C0B2"/>
@@ -6848,7 +9556,7 @@
       </w:pPr>
     </w:lvl>
   </w:abstractNum>
-  <w:abstractNum w:abstractNumId="10" w15:restartNumberingAfterBreak="0">
+  <w:abstractNum w:abstractNumId="11" w15:restartNumberingAfterBreak="0">
     <w:nsid w:val="43BE0ED6"/>
     <w:multiLevelType w:val="multilevel"/>
     <w:tmpl w:val="AE6AAB38"/>
@@ -6997,7 +9705,7 @@
       </w:rPr>
     </w:lvl>
   </w:abstractNum>
-  <w:abstractNum w:abstractNumId="11" w15:restartNumberingAfterBreak="0">
+  <w:abstractNum w:abstractNumId="12" w15:restartNumberingAfterBreak="0">
     <w:nsid w:val="528C7C76"/>
     <w:multiLevelType w:val="hybridMultilevel"/>
     <w:tmpl w:val="8D22E334"/>
@@ -7112,7 +9820,7 @@
       </w:rPr>
     </w:lvl>
   </w:abstractNum>
-  <w:abstractNum w:abstractNumId="12" w15:restartNumberingAfterBreak="0">
+  <w:abstractNum w:abstractNumId="13" w15:restartNumberingAfterBreak="0">
     <w:nsid w:val="55DE5CAC"/>
     <w:multiLevelType w:val="multilevel"/>
     <w:tmpl w:val="D42E9004"/>
@@ -7225,7 +9933,7 @@
       </w:pPr>
     </w:lvl>
   </w:abstractNum>
-  <w:abstractNum w:abstractNumId="13" w15:restartNumberingAfterBreak="0">
+  <w:abstractNum w:abstractNumId="14" w15:restartNumberingAfterBreak="0">
     <w:nsid w:val="616D682B"/>
     <w:multiLevelType w:val="multilevel"/>
     <w:tmpl w:val="19428244"/>
@@ -7338,7 +10046,7 @@
       </w:pPr>
     </w:lvl>
   </w:abstractNum>
-  <w:abstractNum w:abstractNumId="14" w15:restartNumberingAfterBreak="0">
+  <w:abstractNum w:abstractNumId="15" w15:restartNumberingAfterBreak="0">
     <w:nsid w:val="76631459"/>
     <w:multiLevelType w:val="multilevel"/>
     <w:tmpl w:val="1F926DF6"/>
@@ -7457,7 +10165,7 @@
       </w:rPr>
     </w:lvl>
   </w:abstractNum>
-  <w:abstractNum w:abstractNumId="15" w15:restartNumberingAfterBreak="0">
+  <w:abstractNum w:abstractNumId="16" w15:restartNumberingAfterBreak="0">
     <w:nsid w:val="77A2597F"/>
     <w:multiLevelType w:val="multilevel"/>
     <w:tmpl w:val="4C7ED2AC"/>
@@ -7606,7 +10314,7 @@
       </w:rPr>
     </w:lvl>
   </w:abstractNum>
-  <w:abstractNum w:abstractNumId="16" w15:restartNumberingAfterBreak="0">
+  <w:abstractNum w:abstractNumId="17" w15:restartNumberingAfterBreak="0">
     <w:nsid w:val="79116081"/>
     <w:multiLevelType w:val="multilevel"/>
     <w:tmpl w:val="0372A1D4"/>
@@ -7721,19 +10429,142 @@
       </w:rPr>
     </w:lvl>
   </w:abstractNum>
+  <w:abstractNum w:abstractNumId="18" w15:restartNumberingAfterBreak="0">
+    <w:nsid w:val="7CCC7E9C"/>
+    <w:multiLevelType w:val="hybridMultilevel"/>
+    <w:tmpl w:val="D8140C62"/>
+    <w:lvl w:ilvl="0" w:tplc="0C0A0001">
+      <w:start w:val="1"/>
+      <w:numFmt w:val="bullet"/>
+      <w:lvlText w:val=""/>
+      <w:lvlJc w:val="left"/>
+      <w:pPr>
+        <w:ind w:left="3600" w:hanging="360"/>
+      </w:pPr>
+      <w:rPr>
+        <w:rFonts w:ascii="Symbol" w:hAnsi="Symbol" w:hint="default"/>
+      </w:rPr>
+    </w:lvl>
+    <w:lvl w:ilvl="1" w:tplc="0C0A0003" w:tentative="1">
+      <w:start w:val="1"/>
+      <w:numFmt w:val="bullet"/>
+      <w:lvlText w:val="o"/>
+      <w:lvlJc w:val="left"/>
+      <w:pPr>
+        <w:ind w:left="4320" w:hanging="360"/>
+      </w:pPr>
+      <w:rPr>
+        <w:rFonts w:ascii="Courier New" w:hAnsi="Courier New" w:cs="Courier New" w:hint="default"/>
+      </w:rPr>
+    </w:lvl>
+    <w:lvl w:ilvl="2" w:tplc="0C0A0005" w:tentative="1">
+      <w:start w:val="1"/>
+      <w:numFmt w:val="bullet"/>
+      <w:lvlText w:val=""/>
+      <w:lvlJc w:val="left"/>
+      <w:pPr>
+        <w:ind w:left="5040" w:hanging="360"/>
+      </w:pPr>
+      <w:rPr>
+        <w:rFonts w:ascii="Wingdings" w:hAnsi="Wingdings" w:hint="default"/>
+      </w:rPr>
+    </w:lvl>
+    <w:lvl w:ilvl="3" w:tplc="0C0A0001" w:tentative="1">
+      <w:start w:val="1"/>
+      <w:numFmt w:val="bullet"/>
+      <w:lvlText w:val=""/>
+      <w:lvlJc w:val="left"/>
+      <w:pPr>
+        <w:ind w:left="5760" w:hanging="360"/>
+      </w:pPr>
+      <w:rPr>
+        <w:rFonts w:ascii="Symbol" w:hAnsi="Symbol" w:hint="default"/>
+      </w:rPr>
+    </w:lvl>
+    <w:lvl w:ilvl="4" w:tplc="0C0A0003" w:tentative="1">
+      <w:start w:val="1"/>
+      <w:numFmt w:val="bullet"/>
+      <w:lvlText w:val="o"/>
+      <w:lvlJc w:val="left"/>
+      <w:pPr>
+        <w:ind w:left="6480" w:hanging="360"/>
+      </w:pPr>
+      <w:rPr>
+        <w:rFonts w:ascii="Courier New" w:hAnsi="Courier New" w:cs="Courier New" w:hint="default"/>
+      </w:rPr>
+    </w:lvl>
+    <w:lvl w:ilvl="5" w:tplc="0C0A0005" w:tentative="1">
+      <w:start w:val="1"/>
+      <w:numFmt w:val="bullet"/>
+      <w:lvlText w:val=""/>
+      <w:lvlJc w:val="left"/>
+      <w:pPr>
+        <w:ind w:left="7200" w:hanging="360"/>
+      </w:pPr>
+      <w:rPr>
+        <w:rFonts w:ascii="Wingdings" w:hAnsi="Wingdings" w:hint="default"/>
+      </w:rPr>
+    </w:lvl>
+    <w:lvl w:ilvl="6" w:tplc="0C0A0001" w:tentative="1">
+      <w:start w:val="1"/>
+      <w:numFmt w:val="bullet"/>
+      <w:lvlText w:val=""/>
+      <w:lvlJc w:val="left"/>
+      <w:pPr>
+        <w:ind w:left="7920" w:hanging="360"/>
+      </w:pPr>
+      <w:rPr>
+        <w:rFonts w:ascii="Symbol" w:hAnsi="Symbol" w:hint="default"/>
+      </w:rPr>
+    </w:lvl>
+    <w:lvl w:ilvl="7" w:tplc="0C0A0003" w:tentative="1">
+      <w:start w:val="1"/>
+      <w:numFmt w:val="bullet"/>
+      <w:lvlText w:val="o"/>
+      <w:lvlJc w:val="left"/>
+      <w:pPr>
+        <w:ind w:left="8640" w:hanging="360"/>
+      </w:pPr>
+      <w:rPr>
+        <w:rFonts w:ascii="Courier New" w:hAnsi="Courier New" w:cs="Courier New" w:hint="default"/>
+      </w:rPr>
+    </w:lvl>
+    <w:lvl w:ilvl="8" w:tplc="0C0A0005" w:tentative="1">
+      <w:start w:val="1"/>
+      <w:numFmt w:val="bullet"/>
+      <w:lvlText w:val=""/>
+      <w:lvlJc w:val="left"/>
+      <w:pPr>
+        <w:ind w:left="9360" w:hanging="360"/>
+      </w:pPr>
+      <w:rPr>
+        <w:rFonts w:ascii="Wingdings" w:hAnsi="Wingdings" w:hint="default"/>
+      </w:rPr>
+    </w:lvl>
+  </w:abstractNum>
   <w:num w:numId="1" w16cid:durableId="322663343">
-    <w:abstractNumId w:val="9"/>
+    <w:abstractNumId w:val="10"/>
   </w:num>
   <w:num w:numId="2" w16cid:durableId="117992589">
-    <w:abstractNumId w:val="10"/>
+    <w:abstractNumId w:val="11"/>
   </w:num>
   <w:num w:numId="3" w16cid:durableId="1139567692">
-    <w:abstractNumId w:val="2"/>
+    <w:abstractNumId w:val="3"/>
   </w:num>
   <w:num w:numId="4" w16cid:durableId="1692029058">
-    <w:abstractNumId w:val="15"/>
+    <w:abstractNumId w:val="16"/>
   </w:num>
   <w:num w:numId="5" w16cid:durableId="488978990">
+    <w:abstractNumId w:val="14"/>
+    <w:lvlOverride w:ilvl="0">
+      <w:lvl w:ilvl="0">
+        <w:numFmt w:val="decimal"/>
+        <w:lvlText w:val="%1."/>
+        <w:lvlJc w:val="left"/>
+      </w:lvl>
+    </w:lvlOverride>
+  </w:num>
+  <w:num w:numId="6" w16cid:durableId="1857500151">
     <w:abstractNumId w:val="13"/>
     <w:lvlOverride w:ilvl="0">
       <w:lvl w:ilvl="0">
@@ -7743,48 +10574,44 @@
       </w:lvl>
     </w:lvlOverride>
   </w:num>
-  <w:num w:numId="6" w16cid:durableId="1857500151">
+  <w:num w:numId="7" w16cid:durableId="763920160">
+    <w:abstractNumId w:val="6"/>
+  </w:num>
+  <w:num w:numId="8" w16cid:durableId="1159465722">
+    <w:abstractNumId w:val="7"/>
+  </w:num>
+  <w:num w:numId="9" w16cid:durableId="732850141">
     <w:abstractNumId w:val="12"/>
-    <w:lvlOverride w:ilvl="0">
-      <w:lvl w:ilvl="0">
-        <w:numFmt w:val="decimal"/>
-        <w:lvlText w:val="%1."/>
-        <w:lvlJc w:val="left"/>
-      </w:lvl>
-    </w:lvlOverride>
   </w:num>
-  <w:num w:numId="7" w16cid:durableId="763920160">
+  <w:num w:numId="10" w16cid:durableId="730425385">
+    <w:abstractNumId w:val="9"/>
+  </w:num>
+  <w:num w:numId="11" w16cid:durableId="1074666087">
+    <w:abstractNumId w:val="1"/>
+  </w:num>
+  <w:num w:numId="12" w16cid:durableId="386757989">
+    <w:abstractNumId w:val="17"/>
+  </w:num>
+  <w:num w:numId="13" w16cid:durableId="246037479">
+    <w:abstractNumId w:val="2"/>
+  </w:num>
+  <w:num w:numId="14" w16cid:durableId="1667006241">
+    <w:abstractNumId w:val="4"/>
+  </w:num>
+  <w:num w:numId="15" w16cid:durableId="556670699">
+    <w:abstractNumId w:val="15"/>
+  </w:num>
+  <w:num w:numId="16" w16cid:durableId="451552827">
+    <w:abstractNumId w:val="8"/>
+  </w:num>
+  <w:num w:numId="17" w16cid:durableId="1485008399">
     <w:abstractNumId w:val="5"/>
   </w:num>
-  <w:num w:numId="8" w16cid:durableId="1159465722">
-    <w:abstractNumId w:val="6"/>
-  </w:num>
-  <w:num w:numId="9" w16cid:durableId="732850141">
-    <w:abstractNumId w:val="11"/>
-  </w:num>
-  <w:num w:numId="10" w16cid:durableId="730425385">
-    <w:abstractNumId w:val="8"/>
-  </w:num>
-  <w:num w:numId="11" w16cid:durableId="1074666087">
+  <w:num w:numId="18" w16cid:durableId="244923889">
     <w:abstractNumId w:val="0"/>
   </w:num>
-  <w:num w:numId="12" w16cid:durableId="386757989">
-    <w:abstractNumId w:val="16"/>
-  </w:num>
-  <w:num w:numId="13" w16cid:durableId="246037479">
-    <w:abstractNumId w:val="1"/>
-  </w:num>
-  <w:num w:numId="14" w16cid:durableId="1667006241">
-    <w:abstractNumId w:val="3"/>
-  </w:num>
-  <w:num w:numId="15" w16cid:durableId="556670699">
-    <w:abstractNumId w:val="14"/>
-  </w:num>
-  <w:num w:numId="16" w16cid:durableId="451552827">
-    <w:abstractNumId w:val="7"/>
-  </w:num>
-  <w:num w:numId="17" w16cid:durableId="1485008399">
-    <w:abstractNumId w:val="4"/>
+  <w:num w:numId="19" w16cid:durableId="48069656">
+    <w:abstractNumId w:val="18"/>
   </w:num>
 </w:numbering>
 </file>
@@ -8885,6 +11712,18 @@
       <w:color w:val="666666"/>
     </w:rPr>
   </w:style>
+  <w:style w:type="character" w:styleId="Mencinsinresolver">
+    <w:name w:val="Unresolved Mention"/>
+    <w:basedOn w:val="Fuentedeprrafopredeter"/>
+    <w:uiPriority w:val="99"/>
+    <w:semiHidden/>
+    <w:unhideWhenUsed/>
+    <w:rsid w:val="00E7759F"/>
+    <w:rPr>
+      <w:color w:val="605E5C"/>
+      <w:shd w:val="clear" w:color="auto" w:fill="E1DFDD"/>
+    </w:rPr>
+  </w:style>
 </w:styles>
 </file>
 

</xml_diff>

<commit_message>
PR2 Memoria fin pt2
</commit_message>
<xml_diff>
--- a/PR2/Memoria.docx
+++ b/PR2/Memoria.docx
@@ -6127,29 +6127,42 @@
           <w:u w:val="single"/>
         </w:rPr>
       </w:pPr>
-      <w:r>
-        <w:rPr>
-          <w:rFonts w:ascii="Georgia" w:hAnsi="Georgia"/>
-          <w:sz w:val="24"/>
-          <w:szCs w:val="24"/>
-        </w:rPr>
-        <w:t>Prueba</w:t>
-      </w:r>
-      <w:r>
-        <w:rPr>
-          <w:rFonts w:ascii="Georgia" w:hAnsi="Georgia"/>
-          <w:sz w:val="24"/>
-          <w:szCs w:val="24"/>
-        </w:rPr>
-        <w:t xml:space="preserve"> </w:t>
-      </w:r>
-      <w:r>
-        <w:rPr>
-          <w:rFonts w:ascii="Georgia" w:hAnsi="Georgia"/>
-          <w:sz w:val="24"/>
-          <w:szCs w:val="24"/>
-        </w:rPr>
-        <w:t>2 (c</w:t>
+      <w:hyperlink r:id="rId19" w:history="1">
+        <w:r>
+          <w:rPr>
+            <w:rStyle w:val="Hipervnculo"/>
+            <w:rFonts w:ascii="Georgia" w:hAnsi="Georgia"/>
+            <w:sz w:val="24"/>
+            <w:szCs w:val="24"/>
+          </w:rPr>
+          <w:t>Prueba</w:t>
+        </w:r>
+        <w:r>
+          <w:rPr>
+            <w:rStyle w:val="Hipervnculo"/>
+            <w:rFonts w:ascii="Georgia" w:hAnsi="Georgia"/>
+            <w:sz w:val="24"/>
+            <w:szCs w:val="24"/>
+          </w:rPr>
+          <w:t xml:space="preserve"> </w:t>
+        </w:r>
+        <w:r>
+          <w:rPr>
+            <w:rStyle w:val="Hipervnculo"/>
+            <w:rFonts w:ascii="Georgia" w:hAnsi="Georgia"/>
+            <w:sz w:val="24"/>
+            <w:szCs w:val="24"/>
+          </w:rPr>
+          <w:t>2</w:t>
+        </w:r>
+      </w:hyperlink>
+      <w:r>
+        <w:rPr>
+          <w:rFonts w:ascii="Georgia" w:hAnsi="Georgia"/>
+          <w:sz w:val="24"/>
+          <w:szCs w:val="24"/>
+        </w:rPr>
+        <w:t xml:space="preserve"> (c</w:t>
       </w:r>
       <w:r>
         <w:rPr>
@@ -6285,21 +6298,24 @@
           <w:u w:val="single"/>
         </w:rPr>
       </w:pPr>
-      <w:r>
-        <w:rPr>
-          <w:rFonts w:ascii="Georgia" w:hAnsi="Georgia"/>
-          <w:sz w:val="24"/>
-          <w:szCs w:val="24"/>
-        </w:rPr>
-        <w:t>Prueba</w:t>
-      </w:r>
-      <w:r>
-        <w:rPr>
-          <w:rFonts w:ascii="Georgia" w:hAnsi="Georgia"/>
-          <w:sz w:val="24"/>
-          <w:szCs w:val="24"/>
-        </w:rPr>
-        <w:t xml:space="preserve"> 1 (sin elitismo): </w:t>
+      <w:hyperlink r:id="rId20" w:history="1">
+        <w:r>
+          <w:rPr>
+            <w:rStyle w:val="Hipervnculo"/>
+            <w:rFonts w:ascii="Georgia" w:hAnsi="Georgia"/>
+            <w:sz w:val="24"/>
+            <w:szCs w:val="24"/>
+          </w:rPr>
+          <w:t>Prueba 1</w:t>
+        </w:r>
+      </w:hyperlink>
+      <w:r>
+        <w:rPr>
+          <w:rFonts w:ascii="Georgia" w:hAnsi="Georgia"/>
+          <w:sz w:val="24"/>
+          <w:szCs w:val="24"/>
+        </w:rPr>
+        <w:t xml:space="preserve"> (sin elitismo): </w:t>
       </w:r>
       <w:r>
         <w:rPr>
@@ -6411,7 +6427,6 @@
           <w:rFonts w:ascii="Georgia" w:eastAsia="Georgia" w:hAnsi="Georgia" w:cs="Georgia"/>
           <w:sz w:val="24"/>
           <w:szCs w:val="24"/>
-          <w:u w:val="single"/>
         </w:rPr>
       </w:pPr>
     </w:p>
@@ -6430,13 +6445,24 @@
           <w:u w:val="single"/>
         </w:rPr>
       </w:pPr>
-      <w:r>
-        <w:rPr>
-          <w:rFonts w:ascii="Georgia" w:eastAsia="Georgia" w:hAnsi="Georgia" w:cs="Georgia"/>
-          <w:sz w:val="24"/>
-          <w:szCs w:val="24"/>
-        </w:rPr>
-        <w:t>Prueba 2 (con elitismo):</w:t>
+      <w:hyperlink r:id="rId21" w:history="1">
+        <w:r>
+          <w:rPr>
+            <w:rStyle w:val="Hipervnculo"/>
+            <w:rFonts w:ascii="Georgia" w:eastAsia="Georgia" w:hAnsi="Georgia" w:cs="Georgia"/>
+            <w:sz w:val="24"/>
+            <w:szCs w:val="24"/>
+          </w:rPr>
+          <w:t>Prueba 2</w:t>
+        </w:r>
+      </w:hyperlink>
+      <w:r>
+        <w:rPr>
+          <w:rFonts w:ascii="Georgia" w:eastAsia="Georgia" w:hAnsi="Georgia" w:cs="Georgia"/>
+          <w:sz w:val="24"/>
+          <w:szCs w:val="24"/>
+        </w:rPr>
+        <w:t xml:space="preserve"> (con elitismo):</w:t>
       </w:r>
       <w:r>
         <w:rPr>
@@ -6604,7 +6630,53 @@
           <w:sz w:val="24"/>
           <w:szCs w:val="24"/>
         </w:rPr>
-        <w:t xml:space="preserve"> con un tamaño de población y generaciones de 100. Puesto que es un problema bastante lento. En este enlace están las pruebas ejecutadas.</w:t>
+        <w:t xml:space="preserve"> con un tamaño de población y generaciones de 100. Puesto que es un problema bastante lento. En este </w:t>
+      </w:r>
+      <w:hyperlink r:id="rId22" w:history="1">
+        <w:r>
+          <w:rPr>
+            <w:rStyle w:val="Hipervnculo"/>
+            <w:rFonts w:ascii="Georgia" w:hAnsi="Georgia"/>
+            <w:sz w:val="24"/>
+            <w:szCs w:val="24"/>
+          </w:rPr>
+          <w:t>enlace</w:t>
+        </w:r>
+      </w:hyperlink>
+      <w:r>
+        <w:rPr>
+          <w:rFonts w:ascii="Georgia" w:hAnsi="Georgia"/>
+          <w:sz w:val="24"/>
+          <w:szCs w:val="24"/>
+        </w:rPr>
+        <w:t xml:space="preserve"> están las pruebas ejecutadas.</w:t>
+      </w:r>
+      <w:r>
+        <w:rPr>
+          <w:rFonts w:ascii="Georgia" w:hAnsi="Georgia"/>
+          <w:sz w:val="24"/>
+          <w:szCs w:val="24"/>
+        </w:rPr>
+        <w:t xml:space="preserve"> Y </w:t>
+      </w:r>
+      <w:hyperlink r:id="rId23" w:history="1">
+        <w:r>
+          <w:rPr>
+            <w:rStyle w:val="Hipervnculo"/>
+            <w:rFonts w:ascii="Georgia" w:hAnsi="Georgia"/>
+            <w:sz w:val="24"/>
+            <w:szCs w:val="24"/>
+          </w:rPr>
+          <w:t>aquí</w:t>
+        </w:r>
+      </w:hyperlink>
+      <w:r>
+        <w:rPr>
+          <w:rFonts w:ascii="Georgia" w:hAnsi="Georgia"/>
+          <w:sz w:val="24"/>
+          <w:szCs w:val="24"/>
+        </w:rPr>
+        <w:t xml:space="preserve"> hay más capturas de ejecución.</w:t>
       </w:r>
     </w:p>
     <w:p>

</xml_diff>